<commit_message>
finished gene types analysis
</commit_message>
<xml_diff>
--- a/Reg_Net/ADDIS_Summary_mediator_GTExV8.docx
+++ b/Reg_Net/ADDIS_Summary_mediator_GTExV8.docx
@@ -7,13 +7,19 @@
         <w:pStyle w:val="Title"/>
       </w:pPr>
       <w:r>
+        <w:t xml:space="preserve">ADDIS</w:t>
+      </w:r>
+      <w:r>
+        <w:t xml:space="preserve"> </w:t>
+      </w:r>
+      <w:r>
         <w:t xml:space="preserve">Summary</w:t>
       </w:r>
       <w:r>
         <w:t xml:space="preserve"> </w:t>
       </w:r>
       <w:r>
-        <w:t xml:space="preserve">M1</w:t>
+        <w:t xml:space="preserve">of</w:t>
       </w:r>
       <w:r>
         <w:t xml:space="preserve"> </w:t>
@@ -25,7 +31,7 @@
         <w:t xml:space="preserve"> </w:t>
       </w:r>
       <w:r>
-        <w:t xml:space="preserve">ADDIS</w:t>
+        <w:t xml:space="preserve">GTExV8</w:t>
       </w:r>
     </w:p>
     <w:p>
@@ -33,13 +39,19 @@
         <w:pStyle w:val="Subtitle"/>
       </w:pPr>
       <w:r>
-        <w:t xml:space="preserve">STAT</w:t>
+        <w:t xml:space="preserve">Audrey</w:t>
       </w:r>
       <w:r>
         <w:t xml:space="preserve"> </w:t>
       </w:r>
       <w:r>
-        <w:t xml:space="preserve">550</w:t>
+        <w:t xml:space="preserve">Fu</w:t>
+      </w:r>
+      <w:r>
+        <w:t xml:space="preserve"> </w:t>
+      </w:r>
+      <w:r>
+        <w:t xml:space="preserve">Lab</w:t>
       </w:r>
     </w:p>
     <w:p>
@@ -2662,16 +2674,11 @@
     <w:tbl>
       <w:tblPr>
         <w:tblStyle w:val="Table"/>
-        <w:tblW w:type="pct" w:w="5000.0"/>
+        <w:tblW w:type="pct" w:w="0.0"/>
         <w:tblLook w:firstRow="1"/>
         <w:tblCaption w:val="ADDIS gene types for genes found as both Cis and Trans Mediators"/>
       </w:tblPr>
-      <w:tblGrid>
-        <w:gridCol w:w="2887"/>
-        <w:gridCol w:w="990"/>
-        <w:gridCol w:w="2887"/>
-        <w:gridCol w:w="1155"/>
-      </w:tblGrid>
+      <w:tblGrid/>
       <w:tr>
         <w:trPr>
           <w:cnfStyle w:firstRow="1"/>
@@ -2689,7 +2696,7 @@
               <w:jc w:val="left"/>
             </w:pPr>
             <w:r>
-              <w:t xml:space="preserve">Cis.Gene.Type</w:t>
+              <w:t xml:space="preserve">Gene.Type</w:t>
             </w:r>
           </w:p>
         </w:tc>
@@ -2703,13 +2710,227 @@
           <w:p>
             <w:pPr>
               <w:pStyle w:val="Compact"/>
-              <w:jc w:val="left"/>
-            </w:pPr>
-            <w:r>
-              <w:t xml:space="preserve">Percent.Cis</w:t>
-            </w:r>
-          </w:p>
-        </w:tc>
+              <w:jc w:val="right"/>
+            </w:pPr>
+            <w:r>
+              <w:t xml:space="preserve">Percent</w:t>
+            </w:r>
+          </w:p>
+        </w:tc>
+      </w:tr>
+      <w:tr>
+        <w:tc>
+          <w:p>
+            <w:pPr>
+              <w:pStyle w:val="Compact"/>
+              <w:jc w:val="left"/>
+            </w:pPr>
+            <w:r>
+              <w:t xml:space="preserve">IG_V_gene</w:t>
+            </w:r>
+          </w:p>
+        </w:tc>
+        <w:tc>
+          <w:p>
+            <w:pPr>
+              <w:pStyle w:val="Compact"/>
+              <w:jc w:val="right"/>
+            </w:pPr>
+            <w:r>
+              <w:t xml:space="preserve">0.01220</w:t>
+            </w:r>
+          </w:p>
+        </w:tc>
+      </w:tr>
+      <w:tr>
+        <w:tc>
+          <w:p>
+            <w:pPr>
+              <w:pStyle w:val="Compact"/>
+              <w:jc w:val="left"/>
+            </w:pPr>
+            <w:r>
+              <w:t xml:space="preserve">lncRNA</w:t>
+            </w:r>
+          </w:p>
+        </w:tc>
+        <w:tc>
+          <w:p>
+            <w:pPr>
+              <w:pStyle w:val="Compact"/>
+              <w:jc w:val="right"/>
+            </w:pPr>
+            <w:r>
+              <w:t xml:space="preserve">0.17073</w:t>
+            </w:r>
+          </w:p>
+        </w:tc>
+      </w:tr>
+      <w:tr>
+        <w:tc>
+          <w:p>
+            <w:pPr>
+              <w:pStyle w:val="Compact"/>
+              <w:jc w:val="left"/>
+            </w:pPr>
+            <w:r>
+              <w:t xml:space="preserve">processed_pseudogene</w:t>
+            </w:r>
+          </w:p>
+        </w:tc>
+        <w:tc>
+          <w:p>
+            <w:pPr>
+              <w:pStyle w:val="Compact"/>
+              <w:jc w:val="right"/>
+            </w:pPr>
+            <w:r>
+              <w:t xml:space="preserve">0.10976</w:t>
+            </w:r>
+          </w:p>
+        </w:tc>
+      </w:tr>
+      <w:tr>
+        <w:tc>
+          <w:p>
+            <w:pPr>
+              <w:pStyle w:val="Compact"/>
+              <w:jc w:val="left"/>
+            </w:pPr>
+            <w:r>
+              <w:t xml:space="preserve">protein_coding</w:t>
+            </w:r>
+          </w:p>
+        </w:tc>
+        <w:tc>
+          <w:p>
+            <w:pPr>
+              <w:pStyle w:val="Compact"/>
+              <w:jc w:val="right"/>
+            </w:pPr>
+            <w:r>
+              <w:t xml:space="preserve">0.43902</w:t>
+            </w:r>
+          </w:p>
+        </w:tc>
+      </w:tr>
+      <w:tr>
+        <w:tc>
+          <w:p>
+            <w:pPr>
+              <w:pStyle w:val="Compact"/>
+              <w:jc w:val="left"/>
+            </w:pPr>
+            <w:r>
+              <w:t xml:space="preserve">transcribed_processed_pseudogene</w:t>
+            </w:r>
+          </w:p>
+        </w:tc>
+        <w:tc>
+          <w:p>
+            <w:pPr>
+              <w:pStyle w:val="Compact"/>
+              <w:jc w:val="right"/>
+            </w:pPr>
+            <w:r>
+              <w:t xml:space="preserve">0.01220</w:t>
+            </w:r>
+          </w:p>
+        </w:tc>
+      </w:tr>
+      <w:tr>
+        <w:tc>
+          <w:p>
+            <w:pPr>
+              <w:pStyle w:val="Compact"/>
+              <w:jc w:val="left"/>
+            </w:pPr>
+            <w:r>
+              <w:t xml:space="preserve">transcribed_unitary_pseudogene</w:t>
+            </w:r>
+          </w:p>
+        </w:tc>
+        <w:tc>
+          <w:p>
+            <w:pPr>
+              <w:pStyle w:val="Compact"/>
+              <w:jc w:val="right"/>
+            </w:pPr>
+            <w:r>
+              <w:t xml:space="preserve">0.01220</w:t>
+            </w:r>
+          </w:p>
+        </w:tc>
+      </w:tr>
+      <w:tr>
+        <w:tc>
+          <w:p>
+            <w:pPr>
+              <w:pStyle w:val="Compact"/>
+              <w:jc w:val="left"/>
+            </w:pPr>
+            <w:r>
+              <w:t xml:space="preserve">transcribed_unprocessed_pseudogene</w:t>
+            </w:r>
+          </w:p>
+        </w:tc>
+        <w:tc>
+          <w:p>
+            <w:pPr>
+              <w:pStyle w:val="Compact"/>
+              <w:jc w:val="right"/>
+            </w:pPr>
+            <w:r>
+              <w:t xml:space="preserve">0.13415</w:t>
+            </w:r>
+          </w:p>
+        </w:tc>
+      </w:tr>
+      <w:tr>
+        <w:tc>
+          <w:p>
+            <w:pPr>
+              <w:pStyle w:val="Compact"/>
+              <w:jc w:val="left"/>
+            </w:pPr>
+            <w:r>
+              <w:t xml:space="preserve">unprocessed_pseudogene</w:t>
+            </w:r>
+          </w:p>
+        </w:tc>
+        <w:tc>
+          <w:p>
+            <w:pPr>
+              <w:pStyle w:val="Compact"/>
+              <w:jc w:val="right"/>
+            </w:pPr>
+            <w:r>
+              <w:t xml:space="preserve">0.10976</w:t>
+            </w:r>
+          </w:p>
+        </w:tc>
+      </w:tr>
+    </w:tbl>
+    <w:p>
+      <w:pPr>
+        <w:pStyle w:val="TableCaption"/>
+      </w:pPr>
+      <w:r>
+        <w:t xml:space="preserve">ADDIS Unique cis mediator gene types after grouping all gene types into 4 categories: pseudogene, protein_coding, lncRNA, and Others</w:t>
+      </w:r>
+    </w:p>
+    <w:tbl>
+      <w:tblPr>
+        <w:tblStyle w:val="Table"/>
+        <w:tblW w:type="pct" w:w="0.0"/>
+        <w:tblLook w:firstRow="1"/>
+        <w:tblCaption w:val="ADDIS Unique cis mediator gene types after grouping all gene types into 4 categories: pseudogene, protein_coding, lncRNA, and Others"/>
+      </w:tblPr>
+      <w:tblGrid/>
+      <w:tr>
+        <w:trPr>
+          <w:cnfStyle w:firstRow="1"/>
+        </w:trPr>
         <w:tc>
           <w:tcPr>
             <w:tcBorders>
@@ -2723,7 +2944,7 @@
               <w:jc w:val="left"/>
             </w:pPr>
             <w:r>
-              <w:t xml:space="preserve">Trans.Gene.Type</w:t>
+              <w:t xml:space="preserve">Type</w:t>
             </w:r>
           </w:p>
         </w:tc>
@@ -2740,7 +2961,94 @@
               <w:jc w:val="right"/>
             </w:pPr>
             <w:r>
-              <w:t xml:space="preserve">Percent.Trans</w:t>
+              <w:t xml:space="preserve">Count</w:t>
+            </w:r>
+          </w:p>
+        </w:tc>
+        <w:tc>
+          <w:tcPr>
+            <w:tcBorders>
+              <w:bottom w:val="single"/>
+            </w:tcBorders>
+            <w:vAlign w:val="bottom"/>
+          </w:tcPr>
+          <w:p>
+            <w:pPr>
+              <w:pStyle w:val="Compact"/>
+              <w:jc w:val="right"/>
+            </w:pPr>
+            <w:r>
+              <w:t xml:space="preserve">Proportion</w:t>
+            </w:r>
+          </w:p>
+        </w:tc>
+      </w:tr>
+      <w:tr>
+        <w:tc>
+          <w:p>
+            <w:pPr>
+              <w:pStyle w:val="Compact"/>
+              <w:jc w:val="left"/>
+            </w:pPr>
+            <w:r>
+              <w:t xml:space="preserve">pseudogene</w:t>
+            </w:r>
+          </w:p>
+        </w:tc>
+        <w:tc>
+          <w:p>
+            <w:pPr>
+              <w:pStyle w:val="Compact"/>
+              <w:jc w:val="right"/>
+            </w:pPr>
+            <w:r>
+              <w:t xml:space="preserve">142</w:t>
+            </w:r>
+          </w:p>
+        </w:tc>
+        <w:tc>
+          <w:p>
+            <w:pPr>
+              <w:pStyle w:val="Compact"/>
+              <w:jc w:val="right"/>
+            </w:pPr>
+            <w:r>
+              <w:t xml:space="preserve">0.1945205</w:t>
+            </w:r>
+          </w:p>
+        </w:tc>
+      </w:tr>
+      <w:tr>
+        <w:tc>
+          <w:p>
+            <w:pPr>
+              <w:pStyle w:val="Compact"/>
+              <w:jc w:val="left"/>
+            </w:pPr>
+            <w:r>
+              <w:t xml:space="preserve">protein_coding</w:t>
+            </w:r>
+          </w:p>
+        </w:tc>
+        <w:tc>
+          <w:p>
+            <w:pPr>
+              <w:pStyle w:val="Compact"/>
+              <w:jc w:val="right"/>
+            </w:pPr>
+            <w:r>
+              <w:t xml:space="preserve">367</w:t>
+            </w:r>
+          </w:p>
+        </w:tc>
+        <w:tc>
+          <w:p>
+            <w:pPr>
+              <w:pStyle w:val="Compact"/>
+              <w:jc w:val="right"/>
+            </w:pPr>
+            <w:r>
+              <w:t xml:space="preserve">0.5027397</w:t>
             </w:r>
           </w:p>
         </w:tc>
@@ -2761,412 +3069,67 @@
           <w:p>
             <w:pPr>
               <w:pStyle w:val="Compact"/>
-              <w:jc w:val="left"/>
-            </w:pPr>
-            <w:r>
-              <w:t xml:space="preserve">0.18293</w:t>
-            </w:r>
-          </w:p>
-        </w:tc>
-        <w:tc>
-          <w:p>
-            <w:pPr>
-              <w:pStyle w:val="Compact"/>
-              <w:jc w:val="left"/>
-            </w:pPr>
-            <w:r>
-              <w:t xml:space="preserve">IG_V_gene</w:t>
-            </w:r>
-          </w:p>
-        </w:tc>
-        <w:tc>
-          <w:p>
-            <w:pPr>
-              <w:pStyle w:val="Compact"/>
-              <w:jc w:val="right"/>
-            </w:pPr>
-            <w:r>
-              <w:t xml:space="preserve">0.01220</w:t>
-            </w:r>
-          </w:p>
-        </w:tc>
-      </w:tr>
-      <w:tr>
-        <w:tc>
-          <w:p>
-            <w:pPr>
-              <w:pStyle w:val="Compact"/>
-              <w:jc w:val="left"/>
-            </w:pPr>
-            <w:r>
-              <w:t xml:space="preserve">processed_pseudogene</w:t>
-            </w:r>
-          </w:p>
-        </w:tc>
-        <w:tc>
-          <w:p>
-            <w:pPr>
-              <w:pStyle w:val="Compact"/>
-              <w:jc w:val="left"/>
-            </w:pPr>
-            <w:r>
-              <w:t xml:space="preserve">0.04878</w:t>
-            </w:r>
-          </w:p>
-        </w:tc>
-        <w:tc>
-          <w:p>
-            <w:pPr>
-              <w:pStyle w:val="Compact"/>
-              <w:jc w:val="left"/>
-            </w:pPr>
-            <w:r>
-              <w:t xml:space="preserve">lncRNA</w:t>
-            </w:r>
-          </w:p>
-        </w:tc>
-        <w:tc>
-          <w:p>
-            <w:pPr>
-              <w:pStyle w:val="Compact"/>
-              <w:jc w:val="right"/>
-            </w:pPr>
-            <w:r>
-              <w:t xml:space="preserve">0.17073</w:t>
-            </w:r>
-          </w:p>
-        </w:tc>
-      </w:tr>
-      <w:tr>
-        <w:tc>
-          <w:p>
-            <w:pPr>
-              <w:pStyle w:val="Compact"/>
-              <w:jc w:val="left"/>
-            </w:pPr>
-            <w:r>
-              <w:t xml:space="preserve">protein_coding</w:t>
-            </w:r>
-          </w:p>
-        </w:tc>
-        <w:tc>
-          <w:p>
-            <w:pPr>
-              <w:pStyle w:val="Compact"/>
-              <w:jc w:val="left"/>
-            </w:pPr>
-            <w:r>
-              <w:t xml:space="preserve">0.59756</w:t>
-            </w:r>
-          </w:p>
-        </w:tc>
-        <w:tc>
-          <w:p>
-            <w:pPr>
-              <w:pStyle w:val="Compact"/>
-              <w:jc w:val="left"/>
-            </w:pPr>
-            <w:r>
-              <w:t xml:space="preserve">processed_pseudogene</w:t>
-            </w:r>
-          </w:p>
-        </w:tc>
-        <w:tc>
-          <w:p>
-            <w:pPr>
-              <w:pStyle w:val="Compact"/>
-              <w:jc w:val="right"/>
-            </w:pPr>
-            <w:r>
-              <w:t xml:space="preserve">0.10976</w:t>
-            </w:r>
-          </w:p>
-        </w:tc>
-      </w:tr>
-      <w:tr>
-        <w:tc>
-          <w:p>
-            <w:pPr>
-              <w:pStyle w:val="Compact"/>
-              <w:jc w:val="left"/>
-            </w:pPr>
-            <w:r>
-              <w:t xml:space="preserve">transcribed_processed_pseudogene</w:t>
-            </w:r>
-          </w:p>
-        </w:tc>
-        <w:tc>
-          <w:p>
-            <w:pPr>
-              <w:pStyle w:val="Compact"/>
-              <w:jc w:val="left"/>
-            </w:pPr>
-            <w:r>
-              <w:t xml:space="preserve">0.03659</w:t>
-            </w:r>
-          </w:p>
-        </w:tc>
-        <w:tc>
-          <w:p>
-            <w:pPr>
-              <w:pStyle w:val="Compact"/>
-              <w:jc w:val="left"/>
-            </w:pPr>
-            <w:r>
-              <w:t xml:space="preserve">protein_coding</w:t>
-            </w:r>
-          </w:p>
-        </w:tc>
-        <w:tc>
-          <w:p>
-            <w:pPr>
-              <w:pStyle w:val="Compact"/>
-              <w:jc w:val="right"/>
-            </w:pPr>
-            <w:r>
-              <w:t xml:space="preserve">0.43902</w:t>
-            </w:r>
-          </w:p>
-        </w:tc>
-      </w:tr>
-      <w:tr>
-        <w:tc>
-          <w:p>
-            <w:pPr>
-              <w:pStyle w:val="Compact"/>
-              <w:jc w:val="left"/>
-            </w:pPr>
-            <w:r>
-              <w:t xml:space="preserve">transcribed_unprocessed_pseudogene</w:t>
-            </w:r>
-          </w:p>
-        </w:tc>
-        <w:tc>
-          <w:p>
-            <w:pPr>
-              <w:pStyle w:val="Compact"/>
-              <w:jc w:val="left"/>
-            </w:pPr>
-            <w:r>
-              <w:t xml:space="preserve">0.08537</w:t>
-            </w:r>
-          </w:p>
-        </w:tc>
-        <w:tc>
-          <w:p>
-            <w:pPr>
-              <w:pStyle w:val="Compact"/>
-              <w:jc w:val="left"/>
-            </w:pPr>
-            <w:r>
-              <w:t xml:space="preserve">transcribed_processed_pseudogene</w:t>
-            </w:r>
-          </w:p>
-        </w:tc>
-        <w:tc>
-          <w:p>
-            <w:pPr>
-              <w:pStyle w:val="Compact"/>
-              <w:jc w:val="right"/>
-            </w:pPr>
-            <w:r>
-              <w:t xml:space="preserve">0.01220</w:t>
-            </w:r>
-          </w:p>
-        </w:tc>
-      </w:tr>
-      <w:tr>
-        <w:tc>
-          <w:p>
-            <w:pPr>
-              <w:pStyle w:val="Compact"/>
-              <w:jc w:val="left"/>
-            </w:pPr>
-            <w:r>
-              <w:t xml:space="preserve">unprocessed_pseudogene</w:t>
-            </w:r>
-          </w:p>
-        </w:tc>
-        <w:tc>
-          <w:p>
-            <w:pPr>
-              <w:pStyle w:val="Compact"/>
-              <w:jc w:val="left"/>
-            </w:pPr>
-            <w:r>
-              <w:t xml:space="preserve">0.03659</w:t>
-            </w:r>
-          </w:p>
-        </w:tc>
-        <w:tc>
-          <w:p>
-            <w:pPr>
-              <w:pStyle w:val="Compact"/>
-              <w:jc w:val="left"/>
-            </w:pPr>
-            <w:r>
-              <w:t xml:space="preserve">transcribed_unitary_pseudogene</w:t>
-            </w:r>
-          </w:p>
-        </w:tc>
-        <w:tc>
-          <w:p>
-            <w:pPr>
-              <w:pStyle w:val="Compact"/>
-              <w:jc w:val="right"/>
-            </w:pPr>
-            <w:r>
-              <w:t xml:space="preserve">0.01220</w:t>
-            </w:r>
-          </w:p>
-        </w:tc>
-      </w:tr>
-      <w:tr>
-        <w:tc>
-          <w:p>
-            <w:pPr>
-              <w:pStyle w:val="Compact"/>
-              <w:jc w:val="left"/>
-            </w:pPr>
-            <w:r>
-              <w:t xml:space="preserve">NA’s</w:t>
-            </w:r>
-          </w:p>
-        </w:tc>
-        <w:tc>
-          <w:p>
-            <w:pPr>
-              <w:pStyle w:val="Compact"/>
-              <w:jc w:val="left"/>
-            </w:pPr>
-            <w:r>
-              <w:t xml:space="preserve">0.0122</w:t>
-            </w:r>
-          </w:p>
-        </w:tc>
-        <w:tc>
-          <w:p>
-            <w:pPr>
-              <w:pStyle w:val="Compact"/>
-              <w:jc w:val="left"/>
-            </w:pPr>
-            <w:r>
-              <w:t xml:space="preserve">transcribed_unprocessed_pseudogene</w:t>
-            </w:r>
-          </w:p>
-        </w:tc>
-        <w:tc>
-          <w:p>
-            <w:pPr>
-              <w:pStyle w:val="Compact"/>
-              <w:jc w:val="right"/>
-            </w:pPr>
-            <w:r>
-              <w:t xml:space="preserve">0.13415</w:t>
-            </w:r>
-          </w:p>
-        </w:tc>
-      </w:tr>
-      <w:tr>
-        <w:tc>
-          <w:p>
-            <w:pPr>
-              <w:pStyle w:val="Compact"/>
-              <w:jc w:val="left"/>
-            </w:pPr>
-            <w:r>
-              <w:t xml:space="preserve">–</w:t>
-            </w:r>
-          </w:p>
-        </w:tc>
-        <w:tc>
-          <w:p>
-            <w:pPr>
-              <w:pStyle w:val="Compact"/>
-              <w:jc w:val="left"/>
-            </w:pPr>
-            <w:r>
-              <w:t xml:space="preserve">–</w:t>
-            </w:r>
-          </w:p>
-        </w:tc>
-        <w:tc>
-          <w:p>
-            <w:pPr>
-              <w:pStyle w:val="Compact"/>
-              <w:jc w:val="left"/>
-            </w:pPr>
-            <w:r>
-              <w:t xml:space="preserve">unprocessed_pseudogene</w:t>
-            </w:r>
-          </w:p>
-        </w:tc>
-        <w:tc>
-          <w:p>
-            <w:pPr>
-              <w:pStyle w:val="Compact"/>
-              <w:jc w:val="right"/>
-            </w:pPr>
-            <w:r>
-              <w:t xml:space="preserve">0.10976</w:t>
+              <w:jc w:val="right"/>
+            </w:pPr>
+            <w:r>
+              <w:t xml:space="preserve">192</w:t>
+            </w:r>
+          </w:p>
+        </w:tc>
+        <w:tc>
+          <w:p>
+            <w:pPr>
+              <w:pStyle w:val="Compact"/>
+              <w:jc w:val="right"/>
+            </w:pPr>
+            <w:r>
+              <w:t xml:space="preserve">0.2630137</w:t>
+            </w:r>
+          </w:p>
+        </w:tc>
+      </w:tr>
+      <w:tr>
+        <w:tc>
+          <w:p>
+            <w:pPr>
+              <w:pStyle w:val="Compact"/>
+              <w:jc w:val="left"/>
+            </w:pPr>
+            <w:r>
+              <w:t xml:space="preserve">others</w:t>
+            </w:r>
+          </w:p>
+        </w:tc>
+        <w:tc>
+          <w:p>
+            <w:pPr>
+              <w:pStyle w:val="Compact"/>
+              <w:jc w:val="right"/>
+            </w:pPr>
+            <w:r>
+              <w:t xml:space="preserve">29</w:t>
+            </w:r>
+          </w:p>
+        </w:tc>
+        <w:tc>
+          <w:p>
+            <w:pPr>
+              <w:pStyle w:val="Compact"/>
+              <w:jc w:val="right"/>
+            </w:pPr>
+            <w:r>
+              <w:t xml:space="preserve">0.0397260</w:t>
             </w:r>
           </w:p>
         </w:tc>
       </w:tr>
     </w:tbl>
-    <w:p>
-      <w:pPr>
-        <w:pStyle w:val="SourceCode"/>
-      </w:pPr>
-      <w:r>
-        <w:rPr>
-          <w:rStyle w:val="VerbatimChar"/>
-        </w:rPr>
-        <w:t xml:space="preserve">## </w:t>
-      </w:r>
-      <w:r>
-        <w:br/>
-      </w:r>
-      <w:r>
-        <w:rPr>
-          <w:rStyle w:val="VerbatimChar"/>
-        </w:rPr>
-        <w:t xml:space="preserve">##  Pearson's Chi-squared test with Yates' continuity correction</w:t>
-      </w:r>
-      <w:r>
-        <w:br/>
-      </w:r>
-      <w:r>
-        <w:rPr>
-          <w:rStyle w:val="VerbatimChar"/>
-        </w:rPr>
-        <w:t xml:space="preserve">## </w:t>
-      </w:r>
-      <w:r>
-        <w:br/>
-      </w:r>
-      <w:r>
-        <w:rPr>
-          <w:rStyle w:val="VerbatimChar"/>
-        </w:rPr>
-        <w:t xml:space="preserve">## data:  as.matrix(cont.table)</w:t>
-      </w:r>
-      <w:r>
-        <w:br/>
-      </w:r>
-      <w:r>
-        <w:rPr>
-          <w:rStyle w:val="VerbatimChar"/>
-        </w:rPr>
-        <w:t xml:space="preserve">## X-squared = 36.549, df = 1, p-value = 1.489e-09</w:t>
-      </w:r>
-    </w:p>
     <w:p>
       <w:pPr>
         <w:pStyle w:val="TableCaption"/>
       </w:pPr>
       <w:r>
-        <w:t xml:space="preserve">2X2 contingency table of mediator gene type</w:t>
+        <w:t xml:space="preserve">ADDIS Unique trans mediator gene types after grouping all gene types into 4 categories: pseudogene, protein_coding, lncRNA, and Others</w:t>
       </w:r>
     </w:p>
     <w:tbl>
@@ -3174,7 +3137,673 @@
         <w:tblStyle w:val="Table"/>
         <w:tblW w:type="pct" w:w="0.0"/>
         <w:tblLook w:firstRow="1"/>
-        <w:tblCaption w:val="2X2 contingency table of mediator gene type"/>
+        <w:tblCaption w:val="ADDIS Unique trans mediator gene types after grouping all gene types into 4 categories: pseudogene, protein_coding, lncRNA, and Others"/>
+      </w:tblPr>
+      <w:tblGrid/>
+      <w:tr>
+        <w:trPr>
+          <w:cnfStyle w:firstRow="1"/>
+        </w:trPr>
+        <w:tc>
+          <w:tcPr>
+            <w:tcBorders>
+              <w:bottom w:val="single"/>
+            </w:tcBorders>
+            <w:vAlign w:val="bottom"/>
+          </w:tcPr>
+          <w:p>
+            <w:pPr>
+              <w:pStyle w:val="Compact"/>
+              <w:jc w:val="left"/>
+            </w:pPr>
+            <w:r>
+              <w:t xml:space="preserve">Type</w:t>
+            </w:r>
+          </w:p>
+        </w:tc>
+        <w:tc>
+          <w:tcPr>
+            <w:tcBorders>
+              <w:bottom w:val="single"/>
+            </w:tcBorders>
+            <w:vAlign w:val="bottom"/>
+          </w:tcPr>
+          <w:p>
+            <w:pPr>
+              <w:pStyle w:val="Compact"/>
+              <w:jc w:val="right"/>
+            </w:pPr>
+            <w:r>
+              <w:t xml:space="preserve">Count</w:t>
+            </w:r>
+          </w:p>
+        </w:tc>
+        <w:tc>
+          <w:tcPr>
+            <w:tcBorders>
+              <w:bottom w:val="single"/>
+            </w:tcBorders>
+            <w:vAlign w:val="bottom"/>
+          </w:tcPr>
+          <w:p>
+            <w:pPr>
+              <w:pStyle w:val="Compact"/>
+              <w:jc w:val="right"/>
+            </w:pPr>
+            <w:r>
+              <w:t xml:space="preserve">Proportion</w:t>
+            </w:r>
+          </w:p>
+        </w:tc>
+      </w:tr>
+      <w:tr>
+        <w:tc>
+          <w:p>
+            <w:pPr>
+              <w:pStyle w:val="Compact"/>
+              <w:jc w:val="left"/>
+            </w:pPr>
+            <w:r>
+              <w:t xml:space="preserve">pseudogene</w:t>
+            </w:r>
+          </w:p>
+        </w:tc>
+        <w:tc>
+          <w:p>
+            <w:pPr>
+              <w:pStyle w:val="Compact"/>
+              <w:jc w:val="right"/>
+            </w:pPr>
+            <w:r>
+              <w:t xml:space="preserve">879</w:t>
+            </w:r>
+          </w:p>
+        </w:tc>
+        <w:tc>
+          <w:p>
+            <w:pPr>
+              <w:pStyle w:val="Compact"/>
+              <w:jc w:val="right"/>
+            </w:pPr>
+            <w:r>
+              <w:t xml:space="preserve">0.3086376</w:t>
+            </w:r>
+          </w:p>
+        </w:tc>
+      </w:tr>
+      <w:tr>
+        <w:tc>
+          <w:p>
+            <w:pPr>
+              <w:pStyle w:val="Compact"/>
+              <w:jc w:val="left"/>
+            </w:pPr>
+            <w:r>
+              <w:t xml:space="preserve">protein_coding</w:t>
+            </w:r>
+          </w:p>
+        </w:tc>
+        <w:tc>
+          <w:p>
+            <w:pPr>
+              <w:pStyle w:val="Compact"/>
+              <w:jc w:val="right"/>
+            </w:pPr>
+            <w:r>
+              <w:t xml:space="preserve">687</w:t>
+            </w:r>
+          </w:p>
+        </w:tc>
+        <w:tc>
+          <w:p>
+            <w:pPr>
+              <w:pStyle w:val="Compact"/>
+              <w:jc w:val="right"/>
+            </w:pPr>
+            <w:r>
+              <w:t xml:space="preserve">0.2412219</w:t>
+            </w:r>
+          </w:p>
+        </w:tc>
+      </w:tr>
+      <w:tr>
+        <w:tc>
+          <w:p>
+            <w:pPr>
+              <w:pStyle w:val="Compact"/>
+              <w:jc w:val="left"/>
+            </w:pPr>
+            <w:r>
+              <w:t xml:space="preserve">lncRNA</w:t>
+            </w:r>
+          </w:p>
+        </w:tc>
+        <w:tc>
+          <w:p>
+            <w:pPr>
+              <w:pStyle w:val="Compact"/>
+              <w:jc w:val="right"/>
+            </w:pPr>
+            <w:r>
+              <w:t xml:space="preserve">574</w:t>
+            </w:r>
+          </w:p>
+        </w:tc>
+        <w:tc>
+          <w:p>
+            <w:pPr>
+              <w:pStyle w:val="Compact"/>
+              <w:jc w:val="right"/>
+            </w:pPr>
+            <w:r>
+              <w:t xml:space="preserve">0.2015449</w:t>
+            </w:r>
+          </w:p>
+        </w:tc>
+      </w:tr>
+      <w:tr>
+        <w:tc>
+          <w:p>
+            <w:pPr>
+              <w:pStyle w:val="Compact"/>
+              <w:jc w:val="left"/>
+            </w:pPr>
+            <w:r>
+              <w:t xml:space="preserve">others</w:t>
+            </w:r>
+          </w:p>
+        </w:tc>
+        <w:tc>
+          <w:p>
+            <w:pPr>
+              <w:pStyle w:val="Compact"/>
+              <w:jc w:val="right"/>
+            </w:pPr>
+            <w:r>
+              <w:t xml:space="preserve">708</w:t>
+            </w:r>
+          </w:p>
+        </w:tc>
+        <w:tc>
+          <w:p>
+            <w:pPr>
+              <w:pStyle w:val="Compact"/>
+              <w:jc w:val="right"/>
+            </w:pPr>
+            <w:r>
+              <w:t xml:space="preserve">0.2485955</w:t>
+            </w:r>
+          </w:p>
+        </w:tc>
+      </w:tr>
+    </w:tbl>
+    <w:p>
+      <w:pPr>
+        <w:pStyle w:val="TableCaption"/>
+      </w:pPr>
+      <w:r>
+        <w:t xml:space="preserve">Gene types in the entire genome after grouping all gene types into 4 categories: pseudogene, protein_coding, lncRNA, and Others</w:t>
+      </w:r>
+    </w:p>
+    <w:tbl>
+      <w:tblPr>
+        <w:tblStyle w:val="Table"/>
+        <w:tblW w:type="pct" w:w="0.0"/>
+        <w:tblLook w:firstRow="1"/>
+        <w:tblCaption w:val="Gene types in the entire genome after grouping all gene types into 4 categories: pseudogene, protein_coding, lncRNA, and Others"/>
+      </w:tblPr>
+      <w:tblGrid/>
+      <w:tr>
+        <w:trPr>
+          <w:cnfStyle w:firstRow="1"/>
+        </w:trPr>
+        <w:tc>
+          <w:tcPr>
+            <w:tcBorders>
+              <w:bottom w:val="single"/>
+            </w:tcBorders>
+            <w:vAlign w:val="bottom"/>
+          </w:tcPr>
+          <w:p>
+            <w:pPr>
+              <w:pStyle w:val="Compact"/>
+              <w:jc w:val="left"/>
+            </w:pPr>
+            <w:r>
+              <w:t xml:space="preserve">Type</w:t>
+            </w:r>
+          </w:p>
+        </w:tc>
+        <w:tc>
+          <w:tcPr>
+            <w:tcBorders>
+              <w:bottom w:val="single"/>
+            </w:tcBorders>
+            <w:vAlign w:val="bottom"/>
+          </w:tcPr>
+          <w:p>
+            <w:pPr>
+              <w:pStyle w:val="Compact"/>
+              <w:jc w:val="right"/>
+            </w:pPr>
+            <w:r>
+              <w:t xml:space="preserve">Count</w:t>
+            </w:r>
+          </w:p>
+        </w:tc>
+        <w:tc>
+          <w:tcPr>
+            <w:tcBorders>
+              <w:bottom w:val="single"/>
+            </w:tcBorders>
+            <w:vAlign w:val="bottom"/>
+          </w:tcPr>
+          <w:p>
+            <w:pPr>
+              <w:pStyle w:val="Compact"/>
+              <w:jc w:val="right"/>
+            </w:pPr>
+            <w:r>
+              <w:t xml:space="preserve">Proportion</w:t>
+            </w:r>
+          </w:p>
+        </w:tc>
+      </w:tr>
+      <w:tr>
+        <w:tc>
+          <w:p>
+            <w:pPr>
+              <w:pStyle w:val="Compact"/>
+              <w:jc w:val="left"/>
+            </w:pPr>
+            <w:r>
+              <w:t xml:space="preserve">pseudogene</w:t>
+            </w:r>
+          </w:p>
+        </w:tc>
+        <w:tc>
+          <w:p>
+            <w:pPr>
+              <w:pStyle w:val="Compact"/>
+              <w:jc w:val="right"/>
+            </w:pPr>
+            <w:r>
+              <w:t xml:space="preserve">17093</w:t>
+            </w:r>
+          </w:p>
+        </w:tc>
+        <w:tc>
+          <w:p>
+            <w:pPr>
+              <w:pStyle w:val="Compact"/>
+              <w:jc w:val="right"/>
+            </w:pPr>
+            <w:r>
+              <w:t xml:space="preserve">0.2546254</w:t>
+            </w:r>
+          </w:p>
+        </w:tc>
+      </w:tr>
+      <w:tr>
+        <w:tc>
+          <w:p>
+            <w:pPr>
+              <w:pStyle w:val="Compact"/>
+              <w:jc w:val="left"/>
+            </w:pPr>
+            <w:r>
+              <w:t xml:space="preserve">protein_coding</w:t>
+            </w:r>
+          </w:p>
+        </w:tc>
+        <w:tc>
+          <w:p>
+            <w:pPr>
+              <w:pStyle w:val="Compact"/>
+              <w:jc w:val="right"/>
+            </w:pPr>
+            <w:r>
+              <w:t xml:space="preserve">22792</w:t>
+            </w:r>
+          </w:p>
+        </w:tc>
+        <w:tc>
+          <w:p>
+            <w:pPr>
+              <w:pStyle w:val="Compact"/>
+              <w:jc w:val="right"/>
+            </w:pPr>
+            <w:r>
+              <w:t xml:space="preserve">0.3395203</w:t>
+            </w:r>
+          </w:p>
+        </w:tc>
+      </w:tr>
+      <w:tr>
+        <w:tc>
+          <w:p>
+            <w:pPr>
+              <w:pStyle w:val="Compact"/>
+              <w:jc w:val="left"/>
+            </w:pPr>
+            <w:r>
+              <w:t xml:space="preserve">lncRNA</w:t>
+            </w:r>
+          </w:p>
+        </w:tc>
+        <w:tc>
+          <w:p>
+            <w:pPr>
+              <w:pStyle w:val="Compact"/>
+              <w:jc w:val="right"/>
+            </w:pPr>
+            <w:r>
+              <w:t xml:space="preserve">17951</w:t>
+            </w:r>
+          </w:p>
+        </w:tc>
+        <w:tc>
+          <w:p>
+            <w:pPr>
+              <w:pStyle w:val="Compact"/>
+              <w:jc w:val="right"/>
+            </w:pPr>
+            <w:r>
+              <w:t xml:space="preserve">0.2674065</w:t>
+            </w:r>
+          </w:p>
+        </w:tc>
+      </w:tr>
+      <w:tr>
+        <w:tc>
+          <w:p>
+            <w:pPr>
+              <w:pStyle w:val="Compact"/>
+              <w:jc w:val="left"/>
+            </w:pPr>
+            <w:r>
+              <w:t xml:space="preserve">others</w:t>
+            </w:r>
+          </w:p>
+        </w:tc>
+        <w:tc>
+          <w:p>
+            <w:pPr>
+              <w:pStyle w:val="Compact"/>
+              <w:jc w:val="right"/>
+            </w:pPr>
+            <w:r>
+              <w:t xml:space="preserve">9294</w:t>
+            </w:r>
+          </w:p>
+        </w:tc>
+        <w:tc>
+          <w:p>
+            <w:pPr>
+              <w:pStyle w:val="Compact"/>
+              <w:jc w:val="right"/>
+            </w:pPr>
+            <w:r>
+              <w:t xml:space="preserve">0.1384478</w:t>
+            </w:r>
+          </w:p>
+        </w:tc>
+      </w:tr>
+    </w:tbl>
+    <w:p>
+      <w:pPr>
+        <w:pStyle w:val="BodyText"/>
+      </w:pPr>
+      <w:r>
+        <w:t xml:space="preserve">To analyze the mediator genes classified under MRPC-ADDIS, we partitioned the Cis and Trans mediator genes into subsets by their gene types (2 levels: Pseudogene or Non-pseudogene). We then employed hypothesis testing to determine if there was dependence among a mediator gene’s position (2 levels: Cis or Trans) and its gene type. We conducted a Chi-Squared test of Independence with the null and alternative hypotheses:</w:t>
+      </w:r>
+    </w:p>
+    <w:p>
+      <w:pPr>
+        <w:pStyle w:val="BodyText"/>
+      </w:pPr>
+      <m:oMathPara>
+        <m:oMathParaPr>
+          <m:jc m:val="center"/>
+        </m:oMathParaPr>
+        <m:oMath>
+          <m:sSub>
+            <m:e>
+              <m:r>
+                <m:t>H</m:t>
+              </m:r>
+            </m:e>
+            <m:sub>
+              <m:r>
+                <m:t>0</m:t>
+              </m:r>
+            </m:sub>
+          </m:sSub>
+          <m:r>
+            <m:t>:</m:t>
+          </m:r>
+          <m:r>
+            <m:rPr>
+              <m:nor/>
+              <m:sty m:val="p"/>
+            </m:rPr>
+            <m:t>Gene type is independent of mediator position</m:t>
+          </m:r>
+        </m:oMath>
+      </m:oMathPara>
+    </w:p>
+    <w:p>
+      <w:pPr>
+        <w:pStyle w:val="FirstParagraph"/>
+      </w:pPr>
+      <m:oMathPara>
+        <m:oMathParaPr>
+          <m:jc m:val="center"/>
+        </m:oMathParaPr>
+        <m:oMath>
+          <m:sSub>
+            <m:e>
+              <m:r>
+                <m:t>H</m:t>
+              </m:r>
+            </m:e>
+            <m:sub>
+              <m:r>
+                <m:t>A</m:t>
+              </m:r>
+            </m:sub>
+          </m:sSub>
+          <m:r>
+            <m:t>:</m:t>
+          </m:r>
+          <m:r>
+            <m:rPr>
+              <m:nor/>
+              <m:sty m:val="p"/>
+            </m:rPr>
+            <m:t>Gene type is not independent of mediator position</m:t>
+          </m:r>
+        </m:oMath>
+      </m:oMathPara>
+    </w:p>
+    <w:p>
+      <w:pPr>
+        <w:pStyle w:val="FirstParagraph"/>
+      </w:pPr>
+      <w:r>
+        <w:t xml:space="preserve">The resulting</w:t>
+      </w:r>
+      <w:r>
+        <w:t xml:space="preserve"> </w:t>
+      </w:r>
+      <m:oMath>
+        <m:r>
+          <m:t>2</m:t>
+        </m:r>
+        <m:r>
+          <m:t>×</m:t>
+        </m:r>
+        <m:r>
+          <m:t>2</m:t>
+        </m:r>
+      </m:oMath>
+      <w:r>
+        <w:t xml:space="preserve"> </w:t>
+      </w:r>
+      <w:r>
+        <w:t xml:space="preserve">contingency table is given in</w:t>
+      </w:r>
+      <w:r>
+        <w:t xml:space="preserve"> </w:t>
+      </w:r>
+      <w:r>
+        <w:t xml:space="preserve">. The test yielded a</w:t>
+      </w:r>
+      <w:r>
+        <w:t xml:space="preserve"> </w:t>
+      </w:r>
+      <m:oMath>
+        <m:sSubSup>
+          <m:e>
+            <m:r>
+              <m:t>χ</m:t>
+            </m:r>
+          </m:e>
+          <m:sub>
+            <m:r>
+              <m:t>(</m:t>
+            </m:r>
+            <m:r>
+              <m:t>1</m:t>
+            </m:r>
+            <m:r>
+              <m:t>)</m:t>
+            </m:r>
+          </m:sub>
+          <m:sup>
+            <m:r>
+              <m:t>2</m:t>
+            </m:r>
+          </m:sup>
+        </m:sSubSup>
+        <m:r>
+          <m:t>=</m:t>
+        </m:r>
+        <m:r>
+          <m:t>43.77</m:t>
+        </m:r>
+        <m:r>
+          <m:t>,</m:t>
+        </m:r>
+        <m:r>
+          <m:t> </m:t>
+        </m:r>
+        <m:r>
+          <m:t>p</m:t>
+        </m:r>
+        <m:r>
+          <m:t>=</m:t>
+        </m:r>
+        <m:r>
+          <m:t>1.489</m:t>
+        </m:r>
+        <m:sSup>
+          <m:e>
+            <m:r>
+              <m:t>e</m:t>
+            </m:r>
+          </m:e>
+          <m:sup>
+            <m:r>
+              <m:t>−</m:t>
+            </m:r>
+            <m:r>
+              <m:t>09</m:t>
+            </m:r>
+          </m:sup>
+        </m:sSup>
+      </m:oMath>
+      <w:r>
+        <w:t xml:space="preserve"> </w:t>
+      </w:r>
+      <w:r>
+        <w:t xml:space="preserve">and we therefore rejected the null hypothesis of no dependence. From</w:t>
+      </w:r>
+      <w:r>
+        <w:t xml:space="preserve"> </w:t>
+      </w:r>
+      <w:r>
+        <w:t xml:space="preserve"> </w:t>
+      </w:r>
+      <w:r>
+        <w:t xml:space="preserve">the resulting rejection is due to an approximately</w:t>
+      </w:r>
+      <w:r>
+        <w:t xml:space="preserve"> </w:t>
+      </w:r>
+      <m:oMath>
+        <m:r>
+          <m:t>10</m:t>
+        </m:r>
+        <m:r>
+          <m:t>%</m:t>
+        </m:r>
+      </m:oMath>
+      <w:r>
+        <w:t xml:space="preserve"> </w:t>
+      </w:r>
+      <w:r>
+        <w:t xml:space="preserve">difference in the number of pseudogenes between Cis and Trans gene positions. However, under the current test conditions, we are unable to determine if the trans position is</w:t>
+      </w:r>
+      <w:r>
+        <w:t xml:space="preserve"> </w:t>
+      </w:r>
+      <m:oMath>
+        <m:r>
+          <m:t>10</m:t>
+        </m:r>
+        <m:r>
+          <m:t>%</m:t>
+        </m:r>
+      </m:oMath>
+      <w:r>
+        <w:t xml:space="preserve"> </w:t>
+      </w:r>
+      <w:r>
+        <w:t xml:space="preserve">enriched with pseudogenes or is the cis position is</w:t>
+      </w:r>
+      <w:r>
+        <w:t xml:space="preserve"> </w:t>
+      </w:r>
+      <m:oMath>
+        <m:r>
+          <m:t>10</m:t>
+        </m:r>
+        <m:r>
+          <m:t>%</m:t>
+        </m:r>
+      </m:oMath>
+      <w:r>
+        <w:t xml:space="preserve"> </w:t>
+      </w:r>
+      <w:r>
+        <w:t xml:space="preserve">depleted.</w:t>
+      </w:r>
+    </w:p>
+    <w:p>
+      <w:pPr>
+        <w:pStyle w:val="TableCaption"/>
+      </w:pPr>
+      <w:r>
+        <w:t xml:space="preserve">2X2 contingency table comparing the cell counts of mediator position and gene_type:pseudogene</w:t>
+      </w:r>
+    </w:p>
+    <w:tbl>
+      <w:tblPr>
+        <w:tblStyle w:val="Table"/>
+        <w:tblW w:type="pct" w:w="0.0"/>
+        <w:tblLook w:firstRow="1"/>
+        <w:tblCaption w:val="2X2 contingency table comparing the cell counts of mediator position and gene_type:pseudogene"/>
       </w:tblPr>
       <w:tblGrid/>
       <w:tr>
@@ -3220,7 +3849,7 @@
               <w:jc w:val="right"/>
             </w:pPr>
             <w:r>
-              <w:t xml:space="preserve">trans</w:t>
+              <w:t xml:space="preserve">%cis</w:t>
             </w:r>
           </w:p>
         </w:tc>
@@ -3237,7 +3866,41 @@
               <w:jc w:val="right"/>
             </w:pPr>
             <w:r>
-              <w:t xml:space="preserve">margins</w:t>
+              <w:t xml:space="preserve">trans</w:t>
+            </w:r>
+          </w:p>
+        </w:tc>
+        <w:tc>
+          <w:tcPr>
+            <w:tcBorders>
+              <w:bottom w:val="single"/>
+            </w:tcBorders>
+            <w:vAlign w:val="bottom"/>
+          </w:tcPr>
+          <w:p>
+            <w:pPr>
+              <w:pStyle w:val="Compact"/>
+              <w:jc w:val="right"/>
+            </w:pPr>
+            <w:r>
+              <w:t xml:space="preserve">%trans</w:t>
+            </w:r>
+          </w:p>
+        </w:tc>
+        <w:tc>
+          <w:tcPr>
+            <w:tcBorders>
+              <w:bottom w:val="single"/>
+            </w:tcBorders>
+            <w:vAlign w:val="bottom"/>
+          </w:tcPr>
+          <w:p>
+            <w:pPr>
+              <w:pStyle w:val="Compact"/>
+              <w:jc w:val="right"/>
+            </w:pPr>
+            <w:r>
+              <w:t xml:space="preserve">Col.Total</w:t>
             </w:r>
           </w:p>
         </w:tc>
@@ -3272,6 +3935,17 @@
               <w:jc w:val="right"/>
             </w:pPr>
             <w:r>
+              <w:t xml:space="preserve">0.8055</w:t>
+            </w:r>
+          </w:p>
+        </w:tc>
+        <w:tc>
+          <w:p>
+            <w:pPr>
+              <w:pStyle w:val="Compact"/>
+              <w:jc w:val="right"/>
+            </w:pPr>
+            <w:r>
               <w:t xml:space="preserve">1969</w:t>
             </w:r>
           </w:p>
@@ -3283,6 +3957,17 @@
               <w:jc w:val="right"/>
             </w:pPr>
             <w:r>
+              <w:t xml:space="preserve">0.6914</w:t>
+            </w:r>
+          </w:p>
+        </w:tc>
+        <w:tc>
+          <w:p>
+            <w:pPr>
+              <w:pStyle w:val="Compact"/>
+              <w:jc w:val="right"/>
+            </w:pPr>
+            <w:r>
               <w:t xml:space="preserve">2557</w:t>
             </w:r>
           </w:p>
@@ -3318,6 +4003,17 @@
               <w:jc w:val="right"/>
             </w:pPr>
             <w:r>
+              <w:t xml:space="preserve">0.1945</w:t>
+            </w:r>
+          </w:p>
+        </w:tc>
+        <w:tc>
+          <w:p>
+            <w:pPr>
+              <w:pStyle w:val="Compact"/>
+              <w:jc w:val="right"/>
+            </w:pPr>
+            <w:r>
               <w:t xml:space="preserve">879</w:t>
             </w:r>
           </w:p>
@@ -3329,6 +4025,17 @@
               <w:jc w:val="right"/>
             </w:pPr>
             <w:r>
+              <w:t xml:space="preserve">0.3086</w:t>
+            </w:r>
+          </w:p>
+        </w:tc>
+        <w:tc>
+          <w:p>
+            <w:pPr>
+              <w:pStyle w:val="Compact"/>
+              <w:jc w:val="right"/>
+            </w:pPr>
+            <w:r>
               <w:t xml:space="preserve">1021</w:t>
             </w:r>
           </w:p>
@@ -3342,7 +4049,7 @@
               <w:jc w:val="left"/>
             </w:pPr>
             <w:r>
-              <w:t xml:space="preserve">margins</w:t>
+              <w:t xml:space="preserve">row.total</w:t>
             </w:r>
           </w:p>
         </w:tc>
@@ -3364,6 +4071,17 @@
               <w:jc w:val="right"/>
             </w:pPr>
             <w:r>
+              <w:t xml:space="preserve">1.0000</w:t>
+            </w:r>
+          </w:p>
+        </w:tc>
+        <w:tc>
+          <w:p>
+            <w:pPr>
+              <w:pStyle w:val="Compact"/>
+              <w:jc w:val="right"/>
+            </w:pPr>
+            <w:r>
               <w:t xml:space="preserve">2848</w:t>
             </w:r>
           </w:p>
@@ -3375,65 +4093,29 @@
               <w:jc w:val="right"/>
             </w:pPr>
             <w:r>
+              <w:t xml:space="preserve">1.0000</w:t>
+            </w:r>
+          </w:p>
+        </w:tc>
+        <w:tc>
+          <w:p>
+            <w:pPr>
+              <w:pStyle w:val="Compact"/>
+              <w:jc w:val="right"/>
+            </w:pPr>
+            <w:r>
               <w:t xml:space="preserve">3578</w:t>
             </w:r>
           </w:p>
         </w:tc>
       </w:tr>
     </w:tbl>
-    <w:p>
-      <w:pPr>
-        <w:pStyle w:val="SourceCode"/>
-      </w:pPr>
-      <w:r>
-        <w:rPr>
-          <w:rStyle w:val="VerbatimChar"/>
-        </w:rPr>
-        <w:t xml:space="preserve">## </w:t>
-      </w:r>
-      <w:r>
-        <w:br/>
-      </w:r>
-      <w:r>
-        <w:rPr>
-          <w:rStyle w:val="VerbatimChar"/>
-        </w:rPr>
-        <w:t xml:space="preserve">##  Chi-squared test for given probabilities</w:t>
-      </w:r>
-      <w:r>
-        <w:br/>
-      </w:r>
-      <w:r>
-        <w:rPr>
-          <w:rStyle w:val="VerbatimChar"/>
-        </w:rPr>
-        <w:t xml:space="preserve">## </w:t>
-      </w:r>
-      <w:r>
-        <w:br/>
-      </w:r>
-      <w:r>
-        <w:rPr>
-          <w:rStyle w:val="VerbatimChar"/>
-        </w:rPr>
-        <w:t xml:space="preserve">## data:  summary(trans.types)</w:t>
-      </w:r>
-      <w:r>
-        <w:br/>
-      </w:r>
-      <w:r>
-        <w:rPr>
-          <w:rStyle w:val="VerbatimChar"/>
-        </w:rPr>
-        <w:t xml:space="preserve">## X-squared = 43.777, df = 1, p-value = 3.68e-11</w:t>
-      </w:r>
-    </w:p>
     <w:p>
       <w:pPr>
         <w:pStyle w:val="TableCaption"/>
       </w:pPr>
       <w:r>
-        <w:t xml:space="preserve">Chi-Square GOF observed vs. Expected proportions ADDIS</w:t>
+        <w:t xml:space="preserve">Chi-Squared Test of Independence Summary: gene.type = pseudogene</w:t>
       </w:r>
     </w:p>
     <w:tbl>
@@ -3441,7 +4123,7 @@
         <w:tblStyle w:val="Table"/>
         <w:tblW w:type="pct" w:w="0.0"/>
         <w:tblLook w:firstRow="1"/>
-        <w:tblCaption w:val="Chi-Square GOF observed vs. Expected proportions ADDIS"/>
+        <w:tblCaption w:val="Chi-Squared Test of Independence Summary: gene.type = pseudogene"/>
       </w:tblPr>
       <w:tblGrid/>
       <w:tr>
@@ -3470,99 +4152,264 @@
               <w:jc w:val="right"/>
             </w:pPr>
             <w:r>
-              <w:t xml:space="preserve">non-pseudo</w:t>
-            </w:r>
-          </w:p>
-        </w:tc>
-        <w:tc>
-          <w:tcPr>
-            <w:tcBorders>
-              <w:bottom w:val="single"/>
-            </w:tcBorders>
-            <w:vAlign w:val="bottom"/>
-          </w:tcPr>
-          <w:p>
-            <w:pPr>
-              <w:pStyle w:val="Compact"/>
-              <w:jc w:val="right"/>
-            </w:pPr>
-            <w:r>
-              <w:t xml:space="preserve">pseudogene</w:t>
-            </w:r>
-          </w:p>
-        </w:tc>
-      </w:tr>
-      <w:tr>
-        <w:tc>
-          <w:p>
-            <w:pPr>
-              <w:pStyle w:val="Compact"/>
-              <w:jc w:val="left"/>
-            </w:pPr>
-            <w:r>
-              <w:t xml:space="preserve">observed</w:t>
-            </w:r>
-          </w:p>
-        </w:tc>
-        <w:tc>
-          <w:p>
-            <w:pPr>
-              <w:pStyle w:val="Compact"/>
-              <w:jc w:val="right"/>
-            </w:pPr>
-            <w:r>
-              <w:t xml:space="preserve">0.6913624</w:t>
-            </w:r>
-          </w:p>
-        </w:tc>
-        <w:tc>
-          <w:p>
-            <w:pPr>
-              <w:pStyle w:val="Compact"/>
-              <w:jc w:val="right"/>
-            </w:pPr>
-            <w:r>
-              <w:t xml:space="preserve">0.3086376</w:t>
-            </w:r>
-          </w:p>
-        </w:tc>
-      </w:tr>
-      <w:tr>
-        <w:tc>
-          <w:p>
-            <w:pPr>
-              <w:pStyle w:val="Compact"/>
-              <w:jc w:val="left"/>
-            </w:pPr>
-            <w:r>
-              <w:t xml:space="preserve">expected</w:t>
-            </w:r>
-          </w:p>
-        </w:tc>
-        <w:tc>
-          <w:p>
-            <w:pPr>
-              <w:pStyle w:val="Compact"/>
-              <w:jc w:val="right"/>
-            </w:pPr>
-            <w:r>
-              <w:t xml:space="preserve">0.7453746</w:t>
-            </w:r>
-          </w:p>
-        </w:tc>
-        <w:tc>
-          <w:p>
-            <w:pPr>
-              <w:pStyle w:val="Compact"/>
-              <w:jc w:val="right"/>
-            </w:pPr>
-            <w:r>
-              <w:t xml:space="preserve">0.2546254</w:t>
+              <w:t xml:space="preserve">Value</w:t>
+            </w:r>
+          </w:p>
+        </w:tc>
+      </w:tr>
+      <w:tr>
+        <w:tc>
+          <w:p>
+            <w:pPr>
+              <w:pStyle w:val="Compact"/>
+              <w:jc w:val="left"/>
+            </w:pPr>
+            <w:r>
+              <w:t xml:space="preserve">Chi-Squared</w:t>
+            </w:r>
+          </w:p>
+        </w:tc>
+        <w:tc>
+          <w:p>
+            <w:pPr>
+              <w:pStyle w:val="Compact"/>
+              <w:jc w:val="right"/>
+            </w:pPr>
+            <w:r>
+              <w:t xml:space="preserve">36.54885</w:t>
+            </w:r>
+          </w:p>
+        </w:tc>
+      </w:tr>
+      <w:tr>
+        <w:tc>
+          <w:p>
+            <w:pPr>
+              <w:pStyle w:val="Compact"/>
+              <w:jc w:val="left"/>
+            </w:pPr>
+            <w:r>
+              <w:t xml:space="preserve">P</w:t>
+            </w:r>
+          </w:p>
+        </w:tc>
+        <w:tc>
+          <w:p>
+            <w:pPr>
+              <w:pStyle w:val="Compact"/>
+              <w:jc w:val="right"/>
+            </w:pPr>
+            <w:r>
+              <w:t xml:space="preserve">0.00000</w:t>
+            </w:r>
+          </w:p>
+        </w:tc>
+      </w:tr>
+      <w:tr>
+        <w:tc>
+          <w:p>
+            <w:pPr>
+              <w:pStyle w:val="Compact"/>
+              <w:jc w:val="left"/>
+            </w:pPr>
+            <w:r>
+              <w:t xml:space="preserve">df</w:t>
+            </w:r>
+          </w:p>
+        </w:tc>
+        <w:tc>
+          <w:p>
+            <w:pPr>
+              <w:pStyle w:val="Compact"/>
+              <w:jc w:val="right"/>
+            </w:pPr>
+            <w:r>
+              <w:t xml:space="preserve">1.00000</w:t>
             </w:r>
           </w:p>
         </w:tc>
       </w:tr>
     </w:tbl>
+    <w:p>
+      <w:pPr>
+        <w:pStyle w:val="BodyText"/>
+      </w:pPr>
+      <w:r>
+        <w:t xml:space="preserve">To further investigate the possibility of trans mediator pseudogene enrichment, we employed a Chi-Squared Goodness of Fit test to determine if enrichment was similar to the proportion of pseudogenes present in the whole genome. In this case, the vector of probabilities</w:t>
+      </w:r>
+      <w:r>
+        <w:t xml:space="preserve"> </w:t>
+      </w:r>
+      <w:r>
+        <w:t xml:space="preserve">${\bf p}$</w:t>
+      </w:r>
+      <w:r>
+        <w:t xml:space="preserve"> </w:t>
+      </w:r>
+      <w:r>
+        <w:t xml:space="preserve">is taken to be the observed proportion of pseudo and non-pseudogene types among trans mediator genes, and</w:t>
+      </w:r>
+      <w:r>
+        <w:t xml:space="preserve"> </w:t>
+      </w:r>
+      <w:r>
+        <w:t xml:space="preserve">${\bf p_0}$</w:t>
+      </w:r>
+      <w:r>
+        <w:t xml:space="preserve"> </w:t>
+      </w:r>
+      <w:r>
+        <w:t xml:space="preserve">is the expected proportions given by the proportion of pseudo/non-pseudogene types in the entire genome. This leads to the null and alternative hypotheses:</w:t>
+      </w:r>
+    </w:p>
+    <w:p>
+      <w:pPr>
+        <w:pStyle w:val="BodyText"/>
+      </w:pPr>
+      <w:r>
+        <w:t xml:space="preserve">$$ H_0: {\bf p} = {\bf p_0}  $$</w:t>
+      </w:r>
+    </w:p>
+    <w:p>
+      <w:pPr>
+        <w:pStyle w:val="FirstParagraph"/>
+      </w:pPr>
+      <w:r>
+        <w:t xml:space="preserve">$$ H_A: {\bf p} \neq {\bf p_0} $$</w:t>
+      </w:r>
+    </w:p>
+    <w:p>
+      <w:pPr>
+        <w:pStyle w:val="FirstParagraph"/>
+      </w:pPr>
+      <w:r>
+        <w:t xml:space="preserve">The test resulted in a</w:t>
+      </w:r>
+      <w:r>
+        <w:t xml:space="preserve"> </w:t>
+      </w:r>
+      <m:oMath>
+        <m:sSubSup>
+          <m:e>
+            <m:r>
+              <m:t>χ</m:t>
+            </m:r>
+          </m:e>
+          <m:sub>
+            <m:r>
+              <m:t>(</m:t>
+            </m:r>
+            <m:r>
+              <m:t>1</m:t>
+            </m:r>
+            <m:r>
+              <m:t>)</m:t>
+            </m:r>
+          </m:sub>
+          <m:sup>
+            <m:r>
+              <m:t>2</m:t>
+            </m:r>
+          </m:sup>
+        </m:sSubSup>
+        <m:r>
+          <m:t>=</m:t>
+        </m:r>
+        <m:r>
+          <m:t>43.77</m:t>
+        </m:r>
+        <m:r>
+          <m:t>,</m:t>
+        </m:r>
+        <m:r>
+          <m:t> </m:t>
+        </m:r>
+        <m:r>
+          <m:t>p</m:t>
+        </m:r>
+        <m:r>
+          <m:t>=</m:t>
+        </m:r>
+        <m:r>
+          <m:t>3.68</m:t>
+        </m:r>
+        <m:sSup>
+          <m:e>
+            <m:r>
+              <m:t>e</m:t>
+            </m:r>
+          </m:e>
+          <m:sup>
+            <m:r>
+              <m:t>−</m:t>
+            </m:r>
+            <m:r>
+              <m:t>11</m:t>
+            </m:r>
+          </m:sup>
+        </m:sSup>
+      </m:oMath>
+      <w:r>
+        <w:t xml:space="preserve"> </w:t>
+      </w:r>
+      <w:r>
+        <w:t xml:space="preserve">and we therefore rejected the null hypothesis of equality of observed and expected proportions.</w:t>
+      </w:r>
+      <w:r>
+        <w:t xml:space="preserve"> </w:t>
+      </w:r>
+      <w:r>
+        <w:t xml:space="preserve"> </w:t>
+      </w:r>
+      <w:r>
+        <w:t xml:space="preserve">indicates that the rejection is due to a roughly</w:t>
+      </w:r>
+      <w:r>
+        <w:t xml:space="preserve"> </w:t>
+      </w:r>
+      <m:oMath>
+        <m:r>
+          <m:t>5.4</m:t>
+        </m:r>
+        <m:r>
+          <m:t>%</m:t>
+        </m:r>
+      </m:oMath>
+      <w:r>
+        <w:t xml:space="preserve"> </w:t>
+      </w:r>
+      <w:r>
+        <w:t xml:space="preserve">increase of pseudogene gene type among trans mediators relative to the entire genome.</w:t>
+      </w:r>
+    </w:p>
+    <w:p>
+      <w:pPr>
+        <w:pStyle w:val="BodyText"/>
+      </w:pPr>
+      <w:r>
+        <w:t xml:space="preserve">It is important to note that, because the test statistic in both tests is asymptotically</w:t>
+      </w:r>
+      <w:r>
+        <w:t xml:space="preserve"> </w:t>
+      </w:r>
+      <m:oMath>
+        <m:sSup>
+          <m:e>
+            <m:r>
+              <m:t>χ</m:t>
+            </m:r>
+          </m:e>
+          <m:sup>
+            <m:r>
+              <m:t>2</m:t>
+            </m:r>
+          </m:sup>
+        </m:sSup>
+      </m:oMath>
+      <w:r>
+        <w:t xml:space="preserve">, the large sample sizes translate into high power and therefore a small difference is translated into a null hypothesis rejection.</w:t>
+      </w:r>
+    </w:p>
     <w:p>
       <w:pPr>
         <w:pStyle w:val="SourceCode"/>
@@ -3580,7 +4427,7 @@
         <w:rPr>
           <w:rStyle w:val="VerbatimChar"/>
         </w:rPr>
-        <w:t xml:space="preserve">##  Pearson's Chi-squared test with Yates' continuity correction</w:t>
+        <w:t xml:space="preserve">##  Chi-squared test for given probabilities</w:t>
       </w:r>
       <w:r>
         <w:br/>
@@ -3598,7 +4445,7 @@
         <w:rPr>
           <w:rStyle w:val="VerbatimChar"/>
         </w:rPr>
-        <w:t xml:space="preserve">## data:  as.matrix(Lcont.table)</w:t>
+        <w:t xml:space="preserve">## data:  summary(trans.types)</w:t>
       </w:r>
       <w:r>
         <w:br/>
@@ -3607,7 +4454,7 @@
         <w:rPr>
           <w:rStyle w:val="VerbatimChar"/>
         </w:rPr>
-        <w:t xml:space="preserve">## X-squared = 50.456, df = 1, p-value = 1.219e-12</w:t>
+        <w:t xml:space="preserve">## X-squared = 43.777, df = 1, p-value = 3.68e-11</w:t>
       </w:r>
     </w:p>
     <w:p>
@@ -3615,7 +4462,7 @@
         <w:pStyle w:val="TableCaption"/>
       </w:pPr>
       <w:r>
-        <w:t xml:space="preserve">2X2 contingency table of mediator gene type</w:t>
+        <w:t xml:space="preserve">Chi-Square GOF observed vs. expected proportions of trans gene types ADDIS: gene.type=Pseudogene</w:t>
       </w:r>
     </w:p>
     <w:tbl>
@@ -3623,7 +4470,7 @@
         <w:tblStyle w:val="Table"/>
         <w:tblW w:type="pct" w:w="0.0"/>
         <w:tblLook w:firstRow="1"/>
-        <w:tblCaption w:val="2X2 contingency table of mediator gene type"/>
+        <w:tblCaption w:val="Chi-Square GOF observed vs. expected proportions of trans gene types ADDIS: gene.type=Pseudogene"/>
       </w:tblPr>
       <w:tblGrid/>
       <w:tr>
@@ -3652,7 +4499,7 @@
               <w:jc w:val="right"/>
             </w:pPr>
             <w:r>
-              <w:t xml:space="preserve">cis</w:t>
+              <w:t xml:space="preserve">non-pseudo</w:t>
             </w:r>
           </w:p>
         </w:tc>
@@ -3669,7 +4516,7 @@
               <w:jc w:val="right"/>
             </w:pPr>
             <w:r>
-              <w:t xml:space="preserve">trans</w:t>
+              <w:t xml:space="preserve">%non-pseudo</w:t>
             </w:r>
           </w:p>
         </w:tc>
@@ -3686,145 +4533,138 @@
               <w:jc w:val="right"/>
             </w:pPr>
             <w:r>
-              <w:t xml:space="preserve">margins</w:t>
-            </w:r>
-          </w:p>
-        </w:tc>
-      </w:tr>
-      <w:tr>
-        <w:tc>
-          <w:p>
-            <w:pPr>
-              <w:pStyle w:val="Compact"/>
-              <w:jc w:val="left"/>
-            </w:pPr>
-            <w:r>
-              <w:t xml:space="preserve">non-pseudo</w:t>
-            </w:r>
-          </w:p>
-        </w:tc>
-        <w:tc>
-          <w:p>
-            <w:pPr>
-              <w:pStyle w:val="Compact"/>
-              <w:jc w:val="right"/>
-            </w:pPr>
-            <w:r>
-              <w:t xml:space="preserve">819</w:t>
-            </w:r>
-          </w:p>
-        </w:tc>
-        <w:tc>
-          <w:p>
-            <w:pPr>
-              <w:pStyle w:val="Compact"/>
-              <w:jc w:val="right"/>
-            </w:pPr>
-            <w:r>
-              <w:t xml:space="preserve">1313</w:t>
-            </w:r>
-          </w:p>
-        </w:tc>
-        <w:tc>
-          <w:p>
-            <w:pPr>
-              <w:pStyle w:val="Compact"/>
-              <w:jc w:val="right"/>
-            </w:pPr>
-            <w:r>
-              <w:t xml:space="preserve">2132</w:t>
-            </w:r>
-          </w:p>
-        </w:tc>
-      </w:tr>
-      <w:tr>
-        <w:tc>
-          <w:p>
-            <w:pPr>
-              <w:pStyle w:val="Compact"/>
-              <w:jc w:val="left"/>
-            </w:pPr>
-            <w:r>
-              <w:t xml:space="preserve">pseudo</w:t>
-            </w:r>
-          </w:p>
-        </w:tc>
-        <w:tc>
-          <w:p>
-            <w:pPr>
-              <w:pStyle w:val="Compact"/>
-              <w:jc w:val="right"/>
-            </w:pPr>
-            <w:r>
-              <w:t xml:space="preserve">186</w:t>
-            </w:r>
-          </w:p>
-        </w:tc>
-        <w:tc>
-          <w:p>
-            <w:pPr>
-              <w:pStyle w:val="Compact"/>
-              <w:jc w:val="right"/>
-            </w:pPr>
-            <w:r>
-              <w:t xml:space="preserve">585</w:t>
-            </w:r>
-          </w:p>
-        </w:tc>
-        <w:tc>
-          <w:p>
-            <w:pPr>
-              <w:pStyle w:val="Compact"/>
-              <w:jc w:val="right"/>
-            </w:pPr>
-            <w:r>
-              <w:t xml:space="preserve">771</w:t>
-            </w:r>
-          </w:p>
-        </w:tc>
-      </w:tr>
-      <w:tr>
-        <w:tc>
-          <w:p>
-            <w:pPr>
-              <w:pStyle w:val="Compact"/>
-              <w:jc w:val="left"/>
-            </w:pPr>
-            <w:r>
-              <w:t xml:space="preserve">margins</w:t>
-            </w:r>
-          </w:p>
-        </w:tc>
-        <w:tc>
-          <w:p>
-            <w:pPr>
-              <w:pStyle w:val="Compact"/>
-              <w:jc w:val="right"/>
-            </w:pPr>
-            <w:r>
-              <w:t xml:space="preserve">1005</w:t>
-            </w:r>
-          </w:p>
-        </w:tc>
-        <w:tc>
-          <w:p>
-            <w:pPr>
-              <w:pStyle w:val="Compact"/>
-              <w:jc w:val="right"/>
-            </w:pPr>
-            <w:r>
-              <w:t xml:space="preserve">1898</w:t>
-            </w:r>
-          </w:p>
-        </w:tc>
-        <w:tc>
-          <w:p>
-            <w:pPr>
-              <w:pStyle w:val="Compact"/>
-              <w:jc w:val="right"/>
-            </w:pPr>
-            <w:r>
-              <w:t xml:space="preserve">2903</w:t>
+              <w:t xml:space="preserve">pseudogene</w:t>
+            </w:r>
+          </w:p>
+        </w:tc>
+        <w:tc>
+          <w:tcPr>
+            <w:tcBorders>
+              <w:bottom w:val="single"/>
+            </w:tcBorders>
+            <w:vAlign w:val="bottom"/>
+          </w:tcPr>
+          <w:p>
+            <w:pPr>
+              <w:pStyle w:val="Compact"/>
+              <w:jc w:val="right"/>
+            </w:pPr>
+            <w:r>
+              <w:t xml:space="preserve">%pseudogene</w:t>
+            </w:r>
+          </w:p>
+        </w:tc>
+      </w:tr>
+      <w:tr>
+        <w:tc>
+          <w:p>
+            <w:pPr>
+              <w:pStyle w:val="Compact"/>
+              <w:jc w:val="left"/>
+            </w:pPr>
+            <w:r>
+              <w:t xml:space="preserve">Observed</w:t>
+            </w:r>
+          </w:p>
+        </w:tc>
+        <w:tc>
+          <w:p>
+            <w:pPr>
+              <w:pStyle w:val="Compact"/>
+              <w:jc w:val="right"/>
+            </w:pPr>
+            <w:r>
+              <w:t xml:space="preserve">1969</w:t>
+            </w:r>
+          </w:p>
+        </w:tc>
+        <w:tc>
+          <w:p>
+            <w:pPr>
+              <w:pStyle w:val="Compact"/>
+              <w:jc w:val="right"/>
+            </w:pPr>
+            <w:r>
+              <w:t xml:space="preserve">0.6914</w:t>
+            </w:r>
+          </w:p>
+        </w:tc>
+        <w:tc>
+          <w:p>
+            <w:pPr>
+              <w:pStyle w:val="Compact"/>
+              <w:jc w:val="right"/>
+            </w:pPr>
+            <w:r>
+              <w:t xml:space="preserve">879</w:t>
+            </w:r>
+          </w:p>
+        </w:tc>
+        <w:tc>
+          <w:p>
+            <w:pPr>
+              <w:pStyle w:val="Compact"/>
+              <w:jc w:val="right"/>
+            </w:pPr>
+            <w:r>
+              <w:t xml:space="preserve">0.3086</w:t>
+            </w:r>
+          </w:p>
+        </w:tc>
+      </w:tr>
+      <w:tr>
+        <w:tc>
+          <w:p>
+            <w:pPr>
+              <w:pStyle w:val="Compact"/>
+              <w:jc w:val="left"/>
+            </w:pPr>
+            <w:r>
+              <w:t xml:space="preserve">Genome</w:t>
+            </w:r>
+          </w:p>
+        </w:tc>
+        <w:tc>
+          <w:p>
+            <w:pPr>
+              <w:pStyle w:val="Compact"/>
+              <w:jc w:val="right"/>
+            </w:pPr>
+            <w:r>
+              <w:t xml:space="preserve">50037</w:t>
+            </w:r>
+          </w:p>
+        </w:tc>
+        <w:tc>
+          <w:p>
+            <w:pPr>
+              <w:pStyle w:val="Compact"/>
+              <w:jc w:val="right"/>
+            </w:pPr>
+            <w:r>
+              <w:t xml:space="preserve">0.7454</w:t>
+            </w:r>
+          </w:p>
+        </w:tc>
+        <w:tc>
+          <w:p>
+            <w:pPr>
+              <w:pStyle w:val="Compact"/>
+              <w:jc w:val="right"/>
+            </w:pPr>
+            <w:r>
+              <w:t xml:space="preserve">17093</w:t>
+            </w:r>
+          </w:p>
+        </w:tc>
+        <w:tc>
+          <w:p>
+            <w:pPr>
+              <w:pStyle w:val="Compact"/>
+              <w:jc w:val="right"/>
+            </w:pPr>
+            <w:r>
+              <w:t xml:space="preserve">0.2546</w:t>
             </w:r>
           </w:p>
         </w:tc>
@@ -3832,49 +4672,108 @@
     </w:tbl>
     <w:p>
       <w:pPr>
-        <w:pStyle w:val="SourceCode"/>
+        <w:pStyle w:val="BodyText"/>
       </w:pPr>
       <w:r>
-        <w:rPr>
-          <w:rStyle w:val="VerbatimChar"/>
-        </w:rPr>
-        <w:t xml:space="preserve">## </w:t>
-      </w:r>
-      <w:r>
-        <w:br/>
-      </w:r>
-      <w:r>
-        <w:rPr>
-          <w:rStyle w:val="VerbatimChar"/>
-        </w:rPr>
-        <w:t xml:space="preserve">##  Chi-squared test for given probabilities</w:t>
-      </w:r>
-      <w:r>
-        <w:br/>
-      </w:r>
-      <w:r>
-        <w:rPr>
-          <w:rStyle w:val="VerbatimChar"/>
-        </w:rPr>
-        <w:t xml:space="preserve">## </w:t>
-      </w:r>
-      <w:r>
-        <w:br/>
-      </w:r>
-      <w:r>
-        <w:rPr>
-          <w:rStyle w:val="VerbatimChar"/>
-        </w:rPr>
-        <w:t xml:space="preserve">## data:  summary(L.trans.types)</w:t>
-      </w:r>
-      <w:r>
-        <w:br/>
-      </w:r>
-      <w:r>
-        <w:rPr>
-          <w:rStyle w:val="VerbatimChar"/>
-        </w:rPr>
-        <w:t xml:space="preserve">## X-squared = 28.724, df = 1, p-value = 8.345e-08</w:t>
+        <w:t xml:space="preserve">Similar to the above tests, we also explored the dependence among gene position and gene type with types consisting of protein coding or non-protein coding. Again, we conducted a Chi-square test of independence (</w:t>
+      </w:r>
+      <w:r>
+        <w:t xml:space="preserve">). The test yielded a</w:t>
+      </w:r>
+      <w:r>
+        <w:t xml:space="preserve"> </w:t>
+      </w:r>
+      <m:oMath>
+        <m:sSubSup>
+          <m:e>
+            <m:r>
+              <m:t>χ</m:t>
+            </m:r>
+          </m:e>
+          <m:sub>
+            <m:r>
+              <m:t>(</m:t>
+            </m:r>
+            <m:r>
+              <m:t>1</m:t>
+            </m:r>
+            <m:r>
+              <m:t>)</m:t>
+            </m:r>
+          </m:sub>
+          <m:sup>
+            <m:r>
+              <m:t>2</m:t>
+            </m:r>
+          </m:sup>
+        </m:sSubSup>
+        <m:r>
+          <m:t>=</m:t>
+        </m:r>
+        <m:r>
+          <m:t>189.98</m:t>
+        </m:r>
+        <m:r>
+          <m:t>,</m:t>
+        </m:r>
+        <m:r>
+          <m:t> </m:t>
+        </m:r>
+        <m:r>
+          <m:t>p</m:t>
+        </m:r>
+        <m:r>
+          <m:t>≈</m:t>
+        </m:r>
+        <m:r>
+          <m:t>0</m:t>
+        </m:r>
+      </m:oMath>
+      <w:r>
+        <w:t xml:space="preserve"> </w:t>
+      </w:r>
+      <w:r>
+        <w:t xml:space="preserve">and we rejected the null hypothesis of no dependence. The rejection is due to an approximately</w:t>
+      </w:r>
+      <w:r>
+        <w:t xml:space="preserve"> </w:t>
+      </w:r>
+      <m:oMath>
+        <m:r>
+          <m:t>1</m:t>
+        </m:r>
+        <m:r>
+          <m:t>:</m:t>
+        </m:r>
+        <m:r>
+          <m:t>2</m:t>
+        </m:r>
+      </m:oMath>
+      <w:r>
+        <w:t xml:space="preserve"> </w:t>
+      </w:r>
+      <w:r>
+        <w:t xml:space="preserve">ratio of protein coding to non-protein coding gene types among the cis mediators and an approximately</w:t>
+      </w:r>
+      <w:r>
+        <w:t xml:space="preserve"> </w:t>
+      </w:r>
+      <m:oMath>
+        <m:r>
+          <m:t>1</m:t>
+        </m:r>
+        <m:r>
+          <m:t>:</m:t>
+        </m:r>
+        <m:r>
+          <m:t>5</m:t>
+        </m:r>
+      </m:oMath>
+      <w:r>
+        <w:t xml:space="preserve"> </w:t>
+      </w:r>
+      <w:r>
+        <w:t xml:space="preserve">ratio of protein coding to non-protein coding gene types among the trans mediators.</w:t>
       </w:r>
     </w:p>
     <w:p>
@@ -3882,7 +4781,7 @@
         <w:pStyle w:val="TableCaption"/>
       </w:pPr>
       <w:r>
-        <w:t xml:space="preserve">Chi-Square GOF observed vs. Expected proportions LOND</w:t>
+        <w:t xml:space="preserve">2X2 contingency table comparing the cell counts of mediator position and gene_type:protein coding</w:t>
       </w:r>
     </w:p>
     <w:tbl>
@@ -3890,7 +4789,7 @@
         <w:tblStyle w:val="Table"/>
         <w:tblW w:type="pct" w:w="0.0"/>
         <w:tblLook w:firstRow="1"/>
-        <w:tblCaption w:val="Chi-Square GOF observed vs. Expected proportions LOND"/>
+        <w:tblCaption w:val="2X2 contingency table comparing the cell counts of mediator position and gene_type:protein coding"/>
       </w:tblPr>
       <w:tblGrid/>
       <w:tr>
@@ -3919,7 +4818,7 @@
               <w:jc w:val="right"/>
             </w:pPr>
             <w:r>
-              <w:t xml:space="preserve">non-pseudo</w:t>
+              <w:t xml:space="preserve">cis</w:t>
             </w:r>
           </w:p>
         </w:tc>
@@ -3936,77 +4835,1614 @@
               <w:jc w:val="right"/>
             </w:pPr>
             <w:r>
-              <w:t xml:space="preserve">pseudogene</w:t>
-            </w:r>
-          </w:p>
-        </w:tc>
-      </w:tr>
-      <w:tr>
-        <w:tc>
-          <w:p>
-            <w:pPr>
-              <w:pStyle w:val="Compact"/>
-              <w:jc w:val="left"/>
-            </w:pPr>
-            <w:r>
-              <w:t xml:space="preserve">observed</w:t>
-            </w:r>
-          </w:p>
-        </w:tc>
-        <w:tc>
-          <w:p>
-            <w:pPr>
-              <w:pStyle w:val="Compact"/>
-              <w:jc w:val="right"/>
-            </w:pPr>
-            <w:r>
-              <w:t xml:space="preserve">0.6917808</w:t>
-            </w:r>
-          </w:p>
-        </w:tc>
-        <w:tc>
-          <w:p>
-            <w:pPr>
-              <w:pStyle w:val="Compact"/>
-              <w:jc w:val="right"/>
-            </w:pPr>
-            <w:r>
-              <w:t xml:space="preserve">0.3082192</w:t>
-            </w:r>
-          </w:p>
-        </w:tc>
-      </w:tr>
-      <w:tr>
-        <w:tc>
-          <w:p>
-            <w:pPr>
-              <w:pStyle w:val="Compact"/>
-              <w:jc w:val="left"/>
-            </w:pPr>
-            <w:r>
-              <w:t xml:space="preserve">expected</w:t>
-            </w:r>
-          </w:p>
-        </w:tc>
-        <w:tc>
-          <w:p>
-            <w:pPr>
-              <w:pStyle w:val="Compact"/>
-              <w:jc w:val="right"/>
-            </w:pPr>
-            <w:r>
-              <w:t xml:space="preserve">0.7453746</w:t>
-            </w:r>
-          </w:p>
-        </w:tc>
-        <w:tc>
-          <w:p>
-            <w:pPr>
-              <w:pStyle w:val="Compact"/>
-              <w:jc w:val="right"/>
-            </w:pPr>
-            <w:r>
-              <w:t xml:space="preserve">0.2546254</w:t>
+              <w:t xml:space="preserve">%cis</w:t>
+            </w:r>
+          </w:p>
+        </w:tc>
+        <w:tc>
+          <w:tcPr>
+            <w:tcBorders>
+              <w:bottom w:val="single"/>
+            </w:tcBorders>
+            <w:vAlign w:val="bottom"/>
+          </w:tcPr>
+          <w:p>
+            <w:pPr>
+              <w:pStyle w:val="Compact"/>
+              <w:jc w:val="right"/>
+            </w:pPr>
+            <w:r>
+              <w:t xml:space="preserve">trans</w:t>
+            </w:r>
+          </w:p>
+        </w:tc>
+        <w:tc>
+          <w:tcPr>
+            <w:tcBorders>
+              <w:bottom w:val="single"/>
+            </w:tcBorders>
+            <w:vAlign w:val="bottom"/>
+          </w:tcPr>
+          <w:p>
+            <w:pPr>
+              <w:pStyle w:val="Compact"/>
+              <w:jc w:val="right"/>
+            </w:pPr>
+            <w:r>
+              <w:t xml:space="preserve">%trans</w:t>
+            </w:r>
+          </w:p>
+        </w:tc>
+        <w:tc>
+          <w:tcPr>
+            <w:tcBorders>
+              <w:bottom w:val="single"/>
+            </w:tcBorders>
+            <w:vAlign w:val="bottom"/>
+          </w:tcPr>
+          <w:p>
+            <w:pPr>
+              <w:pStyle w:val="Compact"/>
+              <w:jc w:val="right"/>
+            </w:pPr>
+            <w:r>
+              <w:t xml:space="preserve">Col.Total</w:t>
+            </w:r>
+          </w:p>
+        </w:tc>
+      </w:tr>
+      <w:tr>
+        <w:tc>
+          <w:p>
+            <w:pPr>
+              <w:pStyle w:val="Compact"/>
+              <w:jc w:val="left"/>
+            </w:pPr>
+            <w:r>
+              <w:t xml:space="preserve">non-protein_coding</w:t>
+            </w:r>
+          </w:p>
+        </w:tc>
+        <w:tc>
+          <w:p>
+            <w:pPr>
+              <w:pStyle w:val="Compact"/>
+              <w:jc w:val="right"/>
+            </w:pPr>
+            <w:r>
+              <w:t xml:space="preserve">363</w:t>
+            </w:r>
+          </w:p>
+        </w:tc>
+        <w:tc>
+          <w:p>
+            <w:pPr>
+              <w:pStyle w:val="Compact"/>
+              <w:jc w:val="right"/>
+            </w:pPr>
+            <w:r>
+              <w:t xml:space="preserve">0.4973</w:t>
+            </w:r>
+          </w:p>
+        </w:tc>
+        <w:tc>
+          <w:p>
+            <w:pPr>
+              <w:pStyle w:val="Compact"/>
+              <w:jc w:val="right"/>
+            </w:pPr>
+            <w:r>
+              <w:t xml:space="preserve">2161</w:t>
+            </w:r>
+          </w:p>
+        </w:tc>
+        <w:tc>
+          <w:p>
+            <w:pPr>
+              <w:pStyle w:val="Compact"/>
+              <w:jc w:val="right"/>
+            </w:pPr>
+            <w:r>
+              <w:t xml:space="preserve">0.8055</w:t>
+            </w:r>
+          </w:p>
+        </w:tc>
+        <w:tc>
+          <w:p>
+            <w:pPr>
+              <w:pStyle w:val="Compact"/>
+              <w:jc w:val="right"/>
+            </w:pPr>
+            <w:r>
+              <w:t xml:space="preserve">2524</w:t>
+            </w:r>
+          </w:p>
+        </w:tc>
+      </w:tr>
+      <w:tr>
+        <w:tc>
+          <w:p>
+            <w:pPr>
+              <w:pStyle w:val="Compact"/>
+              <w:jc w:val="left"/>
+            </w:pPr>
+            <w:r>
+              <w:t xml:space="preserve">protein_coding</w:t>
+            </w:r>
+          </w:p>
+        </w:tc>
+        <w:tc>
+          <w:p>
+            <w:pPr>
+              <w:pStyle w:val="Compact"/>
+              <w:jc w:val="right"/>
+            </w:pPr>
+            <w:r>
+              <w:t xml:space="preserve">367</w:t>
+            </w:r>
+          </w:p>
+        </w:tc>
+        <w:tc>
+          <w:p>
+            <w:pPr>
+              <w:pStyle w:val="Compact"/>
+              <w:jc w:val="right"/>
+            </w:pPr>
+            <w:r>
+              <w:t xml:space="preserve">0.5027</w:t>
+            </w:r>
+          </w:p>
+        </w:tc>
+        <w:tc>
+          <w:p>
+            <w:pPr>
+              <w:pStyle w:val="Compact"/>
+              <w:jc w:val="right"/>
+            </w:pPr>
+            <w:r>
+              <w:t xml:space="preserve">687</w:t>
+            </w:r>
+          </w:p>
+        </w:tc>
+        <w:tc>
+          <w:p>
+            <w:pPr>
+              <w:pStyle w:val="Compact"/>
+              <w:jc w:val="right"/>
+            </w:pPr>
+            <w:r>
+              <w:t xml:space="preserve">0.1945</w:t>
+            </w:r>
+          </w:p>
+        </w:tc>
+        <w:tc>
+          <w:p>
+            <w:pPr>
+              <w:pStyle w:val="Compact"/>
+              <w:jc w:val="right"/>
+            </w:pPr>
+            <w:r>
+              <w:t xml:space="preserve">1054</w:t>
+            </w:r>
+          </w:p>
+        </w:tc>
+      </w:tr>
+      <w:tr>
+        <w:tc>
+          <w:p>
+            <w:pPr>
+              <w:pStyle w:val="Compact"/>
+              <w:jc w:val="left"/>
+            </w:pPr>
+            <w:r>
+              <w:t xml:space="preserve">row.total</w:t>
+            </w:r>
+          </w:p>
+        </w:tc>
+        <w:tc>
+          <w:p>
+            <w:pPr>
+              <w:pStyle w:val="Compact"/>
+              <w:jc w:val="right"/>
+            </w:pPr>
+            <w:r>
+              <w:t xml:space="preserve">730</w:t>
+            </w:r>
+          </w:p>
+        </w:tc>
+        <w:tc>
+          <w:p>
+            <w:pPr>
+              <w:pStyle w:val="Compact"/>
+              <w:jc w:val="right"/>
+            </w:pPr>
+            <w:r>
+              <w:t xml:space="preserve">1.0000</w:t>
+            </w:r>
+          </w:p>
+        </w:tc>
+        <w:tc>
+          <w:p>
+            <w:pPr>
+              <w:pStyle w:val="Compact"/>
+              <w:jc w:val="right"/>
+            </w:pPr>
+            <w:r>
+              <w:t xml:space="preserve">2848</w:t>
+            </w:r>
+          </w:p>
+        </w:tc>
+        <w:tc>
+          <w:p>
+            <w:pPr>
+              <w:pStyle w:val="Compact"/>
+              <w:jc w:val="right"/>
+            </w:pPr>
+            <w:r>
+              <w:t xml:space="preserve">1.0000</w:t>
+            </w:r>
+          </w:p>
+        </w:tc>
+        <w:tc>
+          <w:p>
+            <w:pPr>
+              <w:pStyle w:val="Compact"/>
+              <w:jc w:val="right"/>
+            </w:pPr>
+            <w:r>
+              <w:t xml:space="preserve">3578</w:t>
+            </w:r>
+          </w:p>
+        </w:tc>
+      </w:tr>
+    </w:tbl>
+    <w:p>
+      <w:pPr>
+        <w:pStyle w:val="TableCaption"/>
+      </w:pPr>
+      <w:r>
+        <w:t xml:space="preserve">Chi-Squared Test of Independence Summary: gene.type = protein coding</w:t>
+      </w:r>
+    </w:p>
+    <w:tbl>
+      <w:tblPr>
+        <w:tblStyle w:val="Table"/>
+        <w:tblW w:type="pct" w:w="0.0"/>
+        <w:tblLook w:firstRow="1"/>
+        <w:tblCaption w:val="Chi-Squared Test of Independence Summary: gene.type = protein coding"/>
+      </w:tblPr>
+      <w:tblGrid/>
+      <w:tr>
+        <w:trPr>
+          <w:cnfStyle w:firstRow="1"/>
+        </w:trPr>
+        <w:tc>
+          <w:tcPr>
+            <w:tcBorders>
+              <w:bottom w:val="single"/>
+            </w:tcBorders>
+            <w:vAlign w:val="bottom"/>
+          </w:tcPr>
+          <w:p/>
+        </w:tc>
+        <w:tc>
+          <w:tcPr>
+            <w:tcBorders>
+              <w:bottom w:val="single"/>
+            </w:tcBorders>
+            <w:vAlign w:val="bottom"/>
+          </w:tcPr>
+          <w:p>
+            <w:pPr>
+              <w:pStyle w:val="Compact"/>
+              <w:jc w:val="right"/>
+            </w:pPr>
+            <w:r>
+              <w:t xml:space="preserve">Value</w:t>
+            </w:r>
+          </w:p>
+        </w:tc>
+      </w:tr>
+      <w:tr>
+        <w:tc>
+          <w:p>
+            <w:pPr>
+              <w:pStyle w:val="Compact"/>
+              <w:jc w:val="left"/>
+            </w:pPr>
+            <w:r>
+              <w:t xml:space="preserve">Chi-Squared</w:t>
+            </w:r>
+          </w:p>
+        </w:tc>
+        <w:tc>
+          <w:p>
+            <w:pPr>
+              <w:pStyle w:val="Compact"/>
+              <w:jc w:val="right"/>
+            </w:pPr>
+            <w:r>
+              <w:t xml:space="preserve">189.9823</w:t>
+            </w:r>
+          </w:p>
+        </w:tc>
+      </w:tr>
+      <w:tr>
+        <w:tc>
+          <w:p>
+            <w:pPr>
+              <w:pStyle w:val="Compact"/>
+              <w:jc w:val="left"/>
+            </w:pPr>
+            <w:r>
+              <w:t xml:space="preserve">P</w:t>
+            </w:r>
+          </w:p>
+        </w:tc>
+        <w:tc>
+          <w:p>
+            <w:pPr>
+              <w:pStyle w:val="Compact"/>
+              <w:jc w:val="right"/>
+            </w:pPr>
+            <w:r>
+              <w:t xml:space="preserve">0.0000</w:t>
+            </w:r>
+          </w:p>
+        </w:tc>
+      </w:tr>
+      <w:tr>
+        <w:tc>
+          <w:p>
+            <w:pPr>
+              <w:pStyle w:val="Compact"/>
+              <w:jc w:val="left"/>
+            </w:pPr>
+            <w:r>
+              <w:t xml:space="preserve">df</w:t>
+            </w:r>
+          </w:p>
+        </w:tc>
+        <w:tc>
+          <w:p>
+            <w:pPr>
+              <w:pStyle w:val="Compact"/>
+              <w:jc w:val="right"/>
+            </w:pPr>
+            <w:r>
+              <w:t xml:space="preserve">1.0000</w:t>
+            </w:r>
+          </w:p>
+        </w:tc>
+      </w:tr>
+    </w:tbl>
+    <w:p>
+      <w:pPr>
+        <w:pStyle w:val="BodyText"/>
+      </w:pPr>
+      <w:r>
+        <w:t xml:space="preserve">We further explored protein coding gene type enrichment among cis mediators by conducting a Chi-Square GOF test to compare the relative proportion of protein-coding genes among cis mediators to the observed proportion of protein coding genes in the entire genome. The test resulted in a</w:t>
+      </w:r>
+      <w:r>
+        <w:t xml:space="preserve"> </w:t>
+      </w:r>
+      <m:oMath>
+        <m:sSubSup>
+          <m:e>
+            <m:r>
+              <m:t>χ</m:t>
+            </m:r>
+          </m:e>
+          <m:sub>
+            <m:r>
+              <m:t>(</m:t>
+            </m:r>
+            <m:r>
+              <m:t>1</m:t>
+            </m:r>
+            <m:r>
+              <m:t>)</m:t>
+            </m:r>
+          </m:sub>
+          <m:sup>
+            <m:r>
+              <m:t>2</m:t>
+            </m:r>
+          </m:sup>
+        </m:sSubSup>
+        <m:r>
+          <m:t>=</m:t>
+        </m:r>
+        <m:r>
+          <m:t>122.72</m:t>
+        </m:r>
+        <m:r>
+          <m:t>,</m:t>
+        </m:r>
+        <m:r>
+          <m:t> </m:t>
+        </m:r>
+        <m:r>
+          <m:t>p</m:t>
+        </m:r>
+        <m:r>
+          <m:t>≈</m:t>
+        </m:r>
+        <m:r>
+          <m:t>0</m:t>
+        </m:r>
+      </m:oMath>
+      <w:r>
+        <w:t xml:space="preserve">. we therefore rejected the null hypothesis of equality of observed and expected proportions.</w:t>
+      </w:r>
+      <w:r>
+        <w:t xml:space="preserve"> </w:t>
+      </w:r>
+      <w:r>
+        <w:t xml:space="preserve"> </w:t>
+      </w:r>
+      <w:r>
+        <w:t xml:space="preserve">indicates that the rejection is due to an approximately</w:t>
+      </w:r>
+      <w:r>
+        <w:t xml:space="preserve"> </w:t>
+      </w:r>
+      <m:oMath>
+        <m:r>
+          <m:t>16</m:t>
+        </m:r>
+      </m:oMath>
+      <w:r>
+        <w:t xml:space="preserve"> </w:t>
+      </w:r>
+      <w:r>
+        <w:t xml:space="preserve">difference in the proportion of protein coding gene type among cis mediators relative to the entire genome.</w:t>
+      </w:r>
+    </w:p>
+    <w:p>
+      <w:pPr>
+        <w:pStyle w:val="SourceCode"/>
+      </w:pPr>
+      <w:r>
+        <w:rPr>
+          <w:rStyle w:val="VerbatimChar"/>
+        </w:rPr>
+        <w:t xml:space="preserve">## </w:t>
+      </w:r>
+      <w:r>
+        <w:br/>
+      </w:r>
+      <w:r>
+        <w:rPr>
+          <w:rStyle w:val="VerbatimChar"/>
+        </w:rPr>
+        <w:t xml:space="preserve">##  Chi-squared test for given probabilities</w:t>
+      </w:r>
+      <w:r>
+        <w:br/>
+      </w:r>
+      <w:r>
+        <w:rPr>
+          <w:rStyle w:val="VerbatimChar"/>
+        </w:rPr>
+        <w:t xml:space="preserve">## </w:t>
+      </w:r>
+      <w:r>
+        <w:br/>
+      </w:r>
+      <w:r>
+        <w:rPr>
+          <w:rStyle w:val="VerbatimChar"/>
+        </w:rPr>
+        <w:t xml:space="preserve">## data:  summary(trans.types)</w:t>
+      </w:r>
+      <w:r>
+        <w:br/>
+      </w:r>
+      <w:r>
+        <w:rPr>
+          <w:rStyle w:val="VerbatimChar"/>
+        </w:rPr>
+        <w:t xml:space="preserve">## X-squared = 122.72, df = 1, p-value &lt; 2.2e-16</w:t>
+      </w:r>
+    </w:p>
+    <w:p>
+      <w:pPr>
+        <w:pStyle w:val="TableCaption"/>
+      </w:pPr>
+      <w:r>
+        <w:t xml:space="preserve">Chi-Square GOF observed vs. Expected proportions of cis gene types ADDIS: Type=Protein Coding</w:t>
+      </w:r>
+    </w:p>
+    <w:tbl>
+      <w:tblPr>
+        <w:tblStyle w:val="Table"/>
+        <w:tblW w:type="pct" w:w="0.0"/>
+        <w:tblLook w:firstRow="1"/>
+        <w:tblCaption w:val="Chi-Square GOF observed vs. Expected proportions of cis gene types ADDIS: Type=Protein Coding"/>
+      </w:tblPr>
+      <w:tblGrid/>
+      <w:tr>
+        <w:trPr>
+          <w:cnfStyle w:firstRow="1"/>
+        </w:trPr>
+        <w:tc>
+          <w:tcPr>
+            <w:tcBorders>
+              <w:bottom w:val="single"/>
+            </w:tcBorders>
+            <w:vAlign w:val="bottom"/>
+          </w:tcPr>
+          <w:p/>
+        </w:tc>
+        <w:tc>
+          <w:tcPr>
+            <w:tcBorders>
+              <w:bottom w:val="single"/>
+            </w:tcBorders>
+            <w:vAlign w:val="bottom"/>
+          </w:tcPr>
+          <w:p>
+            <w:pPr>
+              <w:pStyle w:val="Compact"/>
+              <w:jc w:val="right"/>
+            </w:pPr>
+            <w:r>
+              <w:t xml:space="preserve">non-protein_coding</w:t>
+            </w:r>
+          </w:p>
+        </w:tc>
+        <w:tc>
+          <w:tcPr>
+            <w:tcBorders>
+              <w:bottom w:val="single"/>
+            </w:tcBorders>
+            <w:vAlign w:val="bottom"/>
+          </w:tcPr>
+          <w:p>
+            <w:pPr>
+              <w:pStyle w:val="Compact"/>
+              <w:jc w:val="right"/>
+            </w:pPr>
+            <w:r>
+              <w:t xml:space="preserve">%non-protein_coding</w:t>
+            </w:r>
+          </w:p>
+        </w:tc>
+        <w:tc>
+          <w:tcPr>
+            <w:tcBorders>
+              <w:bottom w:val="single"/>
+            </w:tcBorders>
+            <w:vAlign w:val="bottom"/>
+          </w:tcPr>
+          <w:p>
+            <w:pPr>
+              <w:pStyle w:val="Compact"/>
+              <w:jc w:val="right"/>
+            </w:pPr>
+            <w:r>
+              <w:t xml:space="preserve">protein_coding</w:t>
+            </w:r>
+          </w:p>
+        </w:tc>
+        <w:tc>
+          <w:tcPr>
+            <w:tcBorders>
+              <w:bottom w:val="single"/>
+            </w:tcBorders>
+            <w:vAlign w:val="bottom"/>
+          </w:tcPr>
+          <w:p>
+            <w:pPr>
+              <w:pStyle w:val="Compact"/>
+              <w:jc w:val="right"/>
+            </w:pPr>
+            <w:r>
+              <w:t xml:space="preserve">%protein_coding</w:t>
+            </w:r>
+          </w:p>
+        </w:tc>
+      </w:tr>
+      <w:tr>
+        <w:tc>
+          <w:p>
+            <w:pPr>
+              <w:pStyle w:val="Compact"/>
+              <w:jc w:val="left"/>
+            </w:pPr>
+            <w:r>
+              <w:t xml:space="preserve">Observed</w:t>
+            </w:r>
+          </w:p>
+        </w:tc>
+        <w:tc>
+          <w:p>
+            <w:pPr>
+              <w:pStyle w:val="Compact"/>
+              <w:jc w:val="right"/>
+            </w:pPr>
+            <w:r>
+              <w:t xml:space="preserve">363</w:t>
+            </w:r>
+          </w:p>
+        </w:tc>
+        <w:tc>
+          <w:p>
+            <w:pPr>
+              <w:pStyle w:val="Compact"/>
+              <w:jc w:val="right"/>
+            </w:pPr>
+            <w:r>
+              <w:t xml:space="preserve">0.4973</w:t>
+            </w:r>
+          </w:p>
+        </w:tc>
+        <w:tc>
+          <w:p>
+            <w:pPr>
+              <w:pStyle w:val="Compact"/>
+              <w:jc w:val="right"/>
+            </w:pPr>
+            <w:r>
+              <w:t xml:space="preserve">367</w:t>
+            </w:r>
+          </w:p>
+        </w:tc>
+        <w:tc>
+          <w:p>
+            <w:pPr>
+              <w:pStyle w:val="Compact"/>
+              <w:jc w:val="right"/>
+            </w:pPr>
+            <w:r>
+              <w:t xml:space="preserve">0.5027</w:t>
+            </w:r>
+          </w:p>
+        </w:tc>
+      </w:tr>
+      <w:tr>
+        <w:tc>
+          <w:p>
+            <w:pPr>
+              <w:pStyle w:val="Compact"/>
+              <w:jc w:val="left"/>
+            </w:pPr>
+            <w:r>
+              <w:t xml:space="preserve">Genome</w:t>
+            </w:r>
+          </w:p>
+        </w:tc>
+        <w:tc>
+          <w:p>
+            <w:pPr>
+              <w:pStyle w:val="Compact"/>
+              <w:jc w:val="right"/>
+            </w:pPr>
+            <w:r>
+              <w:t xml:space="preserve">44338</w:t>
+            </w:r>
+          </w:p>
+        </w:tc>
+        <w:tc>
+          <w:p>
+            <w:pPr>
+              <w:pStyle w:val="Compact"/>
+              <w:jc w:val="right"/>
+            </w:pPr>
+            <w:r>
+              <w:t xml:space="preserve">0.6605</w:t>
+            </w:r>
+          </w:p>
+        </w:tc>
+        <w:tc>
+          <w:p>
+            <w:pPr>
+              <w:pStyle w:val="Compact"/>
+              <w:jc w:val="right"/>
+            </w:pPr>
+            <w:r>
+              <w:t xml:space="preserve">22792</w:t>
+            </w:r>
+          </w:p>
+        </w:tc>
+        <w:tc>
+          <w:p>
+            <w:pPr>
+              <w:pStyle w:val="Compact"/>
+              <w:jc w:val="right"/>
+            </w:pPr>
+            <w:r>
+              <w:t xml:space="preserve">0.3395</w:t>
+            </w:r>
+          </w:p>
+        </w:tc>
+      </w:tr>
+    </w:tbl>
+    <w:p>
+      <w:pPr>
+        <w:pStyle w:val="BodyText"/>
+      </w:pPr>
+      <w:r>
+        <w:t xml:space="preserve">Finally, we explored the dependence among gene position and gene type with type consisting of lncRNA or non-lncRNA using a Chi-square test of independence (</w:t>
+      </w:r>
+      <w:r>
+        <w:t xml:space="preserve">). The test yielded a</w:t>
+      </w:r>
+      <w:r>
+        <w:t xml:space="preserve"> </w:t>
+      </w:r>
+      <m:oMath>
+        <m:sSubSup>
+          <m:e>
+            <m:r>
+              <m:t>χ</m:t>
+            </m:r>
+          </m:e>
+          <m:sub>
+            <m:r>
+              <m:t>(</m:t>
+            </m:r>
+            <m:r>
+              <m:t>1</m:t>
+            </m:r>
+            <m:r>
+              <m:t>)</m:t>
+            </m:r>
+          </m:sub>
+          <m:sup>
+            <m:r>
+              <m:t>2</m:t>
+            </m:r>
+          </m:sup>
+        </m:sSubSup>
+        <m:r>
+          <m:t>=</m:t>
+        </m:r>
+        <m:r>
+          <m:t>12.68</m:t>
+        </m:r>
+        <m:r>
+          <m:t>,</m:t>
+        </m:r>
+        <m:r>
+          <m:t> </m:t>
+        </m:r>
+        <m:r>
+          <m:t>p</m:t>
+        </m:r>
+        <m:r>
+          <m:t>≈</m:t>
+        </m:r>
+        <m:r>
+          <m:t>0.00037</m:t>
+        </m:r>
+      </m:oMath>
+      <w:r>
+        <w:t xml:space="preserve">, and we rejected the null hypothesis of no dependence. The rejection is due to an approximately</w:t>
+      </w:r>
+      <w:r>
+        <w:t xml:space="preserve"> </w:t>
+      </w:r>
+      <m:oMath>
+        <m:r>
+          <m:t>1</m:t>
+        </m:r>
+        <m:r>
+          <m:t>:</m:t>
+        </m:r>
+        <m:r>
+          <m:t>4</m:t>
+        </m:r>
+      </m:oMath>
+      <w:r>
+        <w:t xml:space="preserve"> </w:t>
+      </w:r>
+      <w:r>
+        <w:t xml:space="preserve">ratio of non-lncRNA to lncRNA gene types among the cis mediators and an approximately</w:t>
+      </w:r>
+      <w:r>
+        <w:t xml:space="preserve"> </w:t>
+      </w:r>
+      <m:oMath>
+        <m:r>
+          <m:t>1</m:t>
+        </m:r>
+        <m:r>
+          <m:t>:</m:t>
+        </m:r>
+        <m:r>
+          <m:t>5</m:t>
+        </m:r>
+      </m:oMath>
+      <w:r>
+        <w:t xml:space="preserve"> </w:t>
+      </w:r>
+      <w:r>
+        <w:t xml:space="preserve">ratio of non-lncRNA to lncRNA gene types among the trans mediators.</w:t>
+      </w:r>
+    </w:p>
+    <w:p>
+      <w:pPr>
+        <w:pStyle w:val="TableCaption"/>
+      </w:pPr>
+      <w:r>
+        <w:t xml:space="preserve">2X2 contingency table comparing the cell counts of mediator position and gene_type:lncRNA</w:t>
+      </w:r>
+    </w:p>
+    <w:tbl>
+      <w:tblPr>
+        <w:tblStyle w:val="Table"/>
+        <w:tblW w:type="pct" w:w="0.0"/>
+        <w:tblLook w:firstRow="1"/>
+        <w:tblCaption w:val="2X2 contingency table comparing the cell counts of mediator position and gene_type:lncRNA"/>
+      </w:tblPr>
+      <w:tblGrid/>
+      <w:tr>
+        <w:trPr>
+          <w:cnfStyle w:firstRow="1"/>
+        </w:trPr>
+        <w:tc>
+          <w:tcPr>
+            <w:tcBorders>
+              <w:bottom w:val="single"/>
+            </w:tcBorders>
+            <w:vAlign w:val="bottom"/>
+          </w:tcPr>
+          <w:p/>
+        </w:tc>
+        <w:tc>
+          <w:tcPr>
+            <w:tcBorders>
+              <w:bottom w:val="single"/>
+            </w:tcBorders>
+            <w:vAlign w:val="bottom"/>
+          </w:tcPr>
+          <w:p>
+            <w:pPr>
+              <w:pStyle w:val="Compact"/>
+              <w:jc w:val="right"/>
+            </w:pPr>
+            <w:r>
+              <w:t xml:space="preserve">cis</w:t>
+            </w:r>
+          </w:p>
+        </w:tc>
+        <w:tc>
+          <w:tcPr>
+            <w:tcBorders>
+              <w:bottom w:val="single"/>
+            </w:tcBorders>
+            <w:vAlign w:val="bottom"/>
+          </w:tcPr>
+          <w:p>
+            <w:pPr>
+              <w:pStyle w:val="Compact"/>
+              <w:jc w:val="right"/>
+            </w:pPr>
+            <w:r>
+              <w:t xml:space="preserve">%cis</w:t>
+            </w:r>
+          </w:p>
+        </w:tc>
+        <w:tc>
+          <w:tcPr>
+            <w:tcBorders>
+              <w:bottom w:val="single"/>
+            </w:tcBorders>
+            <w:vAlign w:val="bottom"/>
+          </w:tcPr>
+          <w:p>
+            <w:pPr>
+              <w:pStyle w:val="Compact"/>
+              <w:jc w:val="right"/>
+            </w:pPr>
+            <w:r>
+              <w:t xml:space="preserve">trans</w:t>
+            </w:r>
+          </w:p>
+        </w:tc>
+        <w:tc>
+          <w:tcPr>
+            <w:tcBorders>
+              <w:bottom w:val="single"/>
+            </w:tcBorders>
+            <w:vAlign w:val="bottom"/>
+          </w:tcPr>
+          <w:p>
+            <w:pPr>
+              <w:pStyle w:val="Compact"/>
+              <w:jc w:val="right"/>
+            </w:pPr>
+            <w:r>
+              <w:t xml:space="preserve">%trans</w:t>
+            </w:r>
+          </w:p>
+        </w:tc>
+        <w:tc>
+          <w:tcPr>
+            <w:tcBorders>
+              <w:bottom w:val="single"/>
+            </w:tcBorders>
+            <w:vAlign w:val="bottom"/>
+          </w:tcPr>
+          <w:p>
+            <w:pPr>
+              <w:pStyle w:val="Compact"/>
+              <w:jc w:val="right"/>
+            </w:pPr>
+            <w:r>
+              <w:t xml:space="preserve">Col.Total</w:t>
+            </w:r>
+          </w:p>
+        </w:tc>
+      </w:tr>
+      <w:tr>
+        <w:tc>
+          <w:p>
+            <w:pPr>
+              <w:pStyle w:val="Compact"/>
+              <w:jc w:val="left"/>
+            </w:pPr>
+            <w:r>
+              <w:t xml:space="preserve">non-lncRNA</w:t>
+            </w:r>
+          </w:p>
+        </w:tc>
+        <w:tc>
+          <w:p>
+            <w:pPr>
+              <w:pStyle w:val="Compact"/>
+              <w:jc w:val="right"/>
+            </w:pPr>
+            <w:r>
+              <w:t xml:space="preserve">192</w:t>
+            </w:r>
+          </w:p>
+        </w:tc>
+        <w:tc>
+          <w:p>
+            <w:pPr>
+              <w:pStyle w:val="Compact"/>
+              <w:jc w:val="right"/>
+            </w:pPr>
+            <w:r>
+              <w:t xml:space="preserve">0.263</w:t>
+            </w:r>
+          </w:p>
+        </w:tc>
+        <w:tc>
+          <w:p>
+            <w:pPr>
+              <w:pStyle w:val="Compact"/>
+              <w:jc w:val="right"/>
+            </w:pPr>
+            <w:r>
+              <w:t xml:space="preserve">574</w:t>
+            </w:r>
+          </w:p>
+        </w:tc>
+        <w:tc>
+          <w:p>
+            <w:pPr>
+              <w:pStyle w:val="Compact"/>
+              <w:jc w:val="right"/>
+            </w:pPr>
+            <w:r>
+              <w:t xml:space="preserve">0.2015</w:t>
+            </w:r>
+          </w:p>
+        </w:tc>
+        <w:tc>
+          <w:p>
+            <w:pPr>
+              <w:pStyle w:val="Compact"/>
+              <w:jc w:val="right"/>
+            </w:pPr>
+            <w:r>
+              <w:t xml:space="preserve">766</w:t>
+            </w:r>
+          </w:p>
+        </w:tc>
+      </w:tr>
+      <w:tr>
+        <w:tc>
+          <w:p>
+            <w:pPr>
+              <w:pStyle w:val="Compact"/>
+              <w:jc w:val="left"/>
+            </w:pPr>
+            <w:r>
+              <w:t xml:space="preserve">lncRNA</w:t>
+            </w:r>
+          </w:p>
+        </w:tc>
+        <w:tc>
+          <w:p>
+            <w:pPr>
+              <w:pStyle w:val="Compact"/>
+              <w:jc w:val="right"/>
+            </w:pPr>
+            <w:r>
+              <w:t xml:space="preserve">538</w:t>
+            </w:r>
+          </w:p>
+        </w:tc>
+        <w:tc>
+          <w:p>
+            <w:pPr>
+              <w:pStyle w:val="Compact"/>
+              <w:jc w:val="right"/>
+            </w:pPr>
+            <w:r>
+              <w:t xml:space="preserve">0.737</w:t>
+            </w:r>
+          </w:p>
+        </w:tc>
+        <w:tc>
+          <w:p>
+            <w:pPr>
+              <w:pStyle w:val="Compact"/>
+              <w:jc w:val="right"/>
+            </w:pPr>
+            <w:r>
+              <w:t xml:space="preserve">2274</w:t>
+            </w:r>
+          </w:p>
+        </w:tc>
+        <w:tc>
+          <w:p>
+            <w:pPr>
+              <w:pStyle w:val="Compact"/>
+              <w:jc w:val="right"/>
+            </w:pPr>
+            <w:r>
+              <w:t xml:space="preserve">0.7985</w:t>
+            </w:r>
+          </w:p>
+        </w:tc>
+        <w:tc>
+          <w:p>
+            <w:pPr>
+              <w:pStyle w:val="Compact"/>
+              <w:jc w:val="right"/>
+            </w:pPr>
+            <w:r>
+              <w:t xml:space="preserve">2812</w:t>
+            </w:r>
+          </w:p>
+        </w:tc>
+      </w:tr>
+      <w:tr>
+        <w:tc>
+          <w:p>
+            <w:pPr>
+              <w:pStyle w:val="Compact"/>
+              <w:jc w:val="left"/>
+            </w:pPr>
+            <w:r>
+              <w:t xml:space="preserve">row.total</w:t>
+            </w:r>
+          </w:p>
+        </w:tc>
+        <w:tc>
+          <w:p>
+            <w:pPr>
+              <w:pStyle w:val="Compact"/>
+              <w:jc w:val="right"/>
+            </w:pPr>
+            <w:r>
+              <w:t xml:space="preserve">730</w:t>
+            </w:r>
+          </w:p>
+        </w:tc>
+        <w:tc>
+          <w:p>
+            <w:pPr>
+              <w:pStyle w:val="Compact"/>
+              <w:jc w:val="right"/>
+            </w:pPr>
+            <w:r>
+              <w:t xml:space="preserve">1.000</w:t>
+            </w:r>
+          </w:p>
+        </w:tc>
+        <w:tc>
+          <w:p>
+            <w:pPr>
+              <w:pStyle w:val="Compact"/>
+              <w:jc w:val="right"/>
+            </w:pPr>
+            <w:r>
+              <w:t xml:space="preserve">2848</w:t>
+            </w:r>
+          </w:p>
+        </w:tc>
+        <w:tc>
+          <w:p>
+            <w:pPr>
+              <w:pStyle w:val="Compact"/>
+              <w:jc w:val="right"/>
+            </w:pPr>
+            <w:r>
+              <w:t xml:space="preserve">1.0000</w:t>
+            </w:r>
+          </w:p>
+        </w:tc>
+        <w:tc>
+          <w:p>
+            <w:pPr>
+              <w:pStyle w:val="Compact"/>
+              <w:jc w:val="right"/>
+            </w:pPr>
+            <w:r>
+              <w:t xml:space="preserve">3578</w:t>
+            </w:r>
+          </w:p>
+        </w:tc>
+      </w:tr>
+    </w:tbl>
+    <w:p>
+      <w:pPr>
+        <w:pStyle w:val="TableCaption"/>
+      </w:pPr>
+      <w:r>
+        <w:t xml:space="preserve">Chi-Squared Test of Independence Summary: gene.type = lncRNA</w:t>
+      </w:r>
+    </w:p>
+    <w:tbl>
+      <w:tblPr>
+        <w:tblStyle w:val="Table"/>
+        <w:tblW w:type="pct" w:w="0.0"/>
+        <w:tblLook w:firstRow="1"/>
+        <w:tblCaption w:val="Chi-Squared Test of Independence Summary: gene.type = lncRNA"/>
+      </w:tblPr>
+      <w:tblGrid/>
+      <w:tr>
+        <w:trPr>
+          <w:cnfStyle w:firstRow="1"/>
+        </w:trPr>
+        <w:tc>
+          <w:tcPr>
+            <w:tcBorders>
+              <w:bottom w:val="single"/>
+            </w:tcBorders>
+            <w:vAlign w:val="bottom"/>
+          </w:tcPr>
+          <w:p/>
+        </w:tc>
+        <w:tc>
+          <w:tcPr>
+            <w:tcBorders>
+              <w:bottom w:val="single"/>
+            </w:tcBorders>
+            <w:vAlign w:val="bottom"/>
+          </w:tcPr>
+          <w:p>
+            <w:pPr>
+              <w:pStyle w:val="Compact"/>
+              <w:jc w:val="right"/>
+            </w:pPr>
+            <w:r>
+              <w:t xml:space="preserve">Value</w:t>
+            </w:r>
+          </w:p>
+        </w:tc>
+      </w:tr>
+      <w:tr>
+        <w:tc>
+          <w:p>
+            <w:pPr>
+              <w:pStyle w:val="Compact"/>
+              <w:jc w:val="left"/>
+            </w:pPr>
+            <w:r>
+              <w:t xml:space="preserve">Chi-Squared</w:t>
+            </w:r>
+          </w:p>
+        </w:tc>
+        <w:tc>
+          <w:p>
+            <w:pPr>
+              <w:pStyle w:val="Compact"/>
+              <w:jc w:val="right"/>
+            </w:pPr>
+            <w:r>
+              <w:t xml:space="preserve">12.6859428</w:t>
+            </w:r>
+          </w:p>
+        </w:tc>
+      </w:tr>
+      <w:tr>
+        <w:tc>
+          <w:p>
+            <w:pPr>
+              <w:pStyle w:val="Compact"/>
+              <w:jc w:val="left"/>
+            </w:pPr>
+            <w:r>
+              <w:t xml:space="preserve">P</w:t>
+            </w:r>
+          </w:p>
+        </w:tc>
+        <w:tc>
+          <w:p>
+            <w:pPr>
+              <w:pStyle w:val="Compact"/>
+              <w:jc w:val="right"/>
+            </w:pPr>
+            <w:r>
+              <w:t xml:space="preserve">0.0003684</w:t>
+            </w:r>
+          </w:p>
+        </w:tc>
+      </w:tr>
+      <w:tr>
+        <w:tc>
+          <w:p>
+            <w:pPr>
+              <w:pStyle w:val="Compact"/>
+              <w:jc w:val="left"/>
+            </w:pPr>
+            <w:r>
+              <w:t xml:space="preserve">df</w:t>
+            </w:r>
+          </w:p>
+        </w:tc>
+        <w:tc>
+          <w:p>
+            <w:pPr>
+              <w:pStyle w:val="Compact"/>
+              <w:jc w:val="right"/>
+            </w:pPr>
+            <w:r>
+              <w:t xml:space="preserve">1.0000000</w:t>
+            </w:r>
+          </w:p>
+        </w:tc>
+      </w:tr>
+    </w:tbl>
+    <w:p>
+      <w:pPr>
+        <w:pStyle w:val="BodyText"/>
+      </w:pPr>
+      <w:r>
+        <w:t xml:space="preserve">To Explore lncRNA gene type enrichment among trans mediators we conducted a Chi-Square GOF test to compare the relative proportion of lncRNA genes among trans mediators to the observed proportion of lncRNA genes in the entire genome. The test resulted in a</w:t>
+      </w:r>
+      <w:r>
+        <w:t xml:space="preserve"> </w:t>
+      </w:r>
+      <m:oMath>
+        <m:sSubSup>
+          <m:e>
+            <m:r>
+              <m:t>χ</m:t>
+            </m:r>
+          </m:e>
+          <m:sub>
+            <m:r>
+              <m:t>(</m:t>
+            </m:r>
+            <m:r>
+              <m:t>1</m:t>
+            </m:r>
+            <m:r>
+              <m:t>)</m:t>
+            </m:r>
+          </m:sub>
+          <m:sup>
+            <m:r>
+              <m:t>2</m:t>
+            </m:r>
+          </m:sup>
+        </m:sSubSup>
+        <m:r>
+          <m:t>=</m:t>
+        </m:r>
+        <m:r>
+          <m:t>63.06</m:t>
+        </m:r>
+        <m:r>
+          <m:t>,</m:t>
+        </m:r>
+        <m:r>
+          <m:t> </m:t>
+        </m:r>
+        <m:r>
+          <m:t>p</m:t>
+        </m:r>
+        <m:r>
+          <m:t>≈</m:t>
+        </m:r>
+        <m:r>
+          <m:t>0</m:t>
+        </m:r>
+      </m:oMath>
+      <w:r>
+        <w:t xml:space="preserve">. we therefore rejected the null hypothesis of equality of observed and expected proportions.</w:t>
+      </w:r>
+      <w:r>
+        <w:t xml:space="preserve"> </w:t>
+      </w:r>
+      <w:r>
+        <w:t xml:space="preserve"> </w:t>
+      </w:r>
+      <w:r>
+        <w:t xml:space="preserve">indicates that the rejection is due to an approximately</w:t>
+      </w:r>
+      <w:r>
+        <w:t xml:space="preserve"> </w:t>
+      </w:r>
+      <m:oMath>
+        <m:r>
+          <m:t>5.5</m:t>
+        </m:r>
+        <m:r>
+          <m:t>%</m:t>
+        </m:r>
+      </m:oMath>
+      <w:r>
+        <w:t xml:space="preserve"> </w:t>
+      </w:r>
+      <w:r>
+        <w:t xml:space="preserve">difference in the proportion of lncRNA gene type among trans mediators relative to the entire genome.</w:t>
+      </w:r>
+    </w:p>
+    <w:p>
+      <w:pPr>
+        <w:pStyle w:val="SourceCode"/>
+      </w:pPr>
+      <w:r>
+        <w:rPr>
+          <w:rStyle w:val="VerbatimChar"/>
+        </w:rPr>
+        <w:t xml:space="preserve">## </w:t>
+      </w:r>
+      <w:r>
+        <w:br/>
+      </w:r>
+      <w:r>
+        <w:rPr>
+          <w:rStyle w:val="VerbatimChar"/>
+        </w:rPr>
+        <w:t xml:space="preserve">##  Chi-squared test for given probabilities</w:t>
+      </w:r>
+      <w:r>
+        <w:br/>
+      </w:r>
+      <w:r>
+        <w:rPr>
+          <w:rStyle w:val="VerbatimChar"/>
+        </w:rPr>
+        <w:t xml:space="preserve">## </w:t>
+      </w:r>
+      <w:r>
+        <w:br/>
+      </w:r>
+      <w:r>
+        <w:rPr>
+          <w:rStyle w:val="VerbatimChar"/>
+        </w:rPr>
+        <w:t xml:space="preserve">## data:  summary(trans.types)</w:t>
+      </w:r>
+      <w:r>
+        <w:br/>
+      </w:r>
+      <w:r>
+        <w:rPr>
+          <w:rStyle w:val="VerbatimChar"/>
+        </w:rPr>
+        <w:t xml:space="preserve">## X-squared = 63.062, df = 1, p-value = 2.003e-15</w:t>
+      </w:r>
+    </w:p>
+    <w:p>
+      <w:pPr>
+        <w:pStyle w:val="TableCaption"/>
+      </w:pPr>
+      <w:r>
+        <w:t xml:space="preserve">Chi-Square GOF observed vs. Expected proportions of gene types ADDIS: Type=lncRNA</w:t>
+      </w:r>
+    </w:p>
+    <w:tbl>
+      <w:tblPr>
+        <w:tblStyle w:val="Table"/>
+        <w:tblW w:type="pct" w:w="0.0"/>
+        <w:tblLook w:firstRow="1"/>
+        <w:tblCaption w:val="Chi-Square GOF observed vs. Expected proportions of gene types ADDIS: Type=lncRNA"/>
+      </w:tblPr>
+      <w:tblGrid/>
+      <w:tr>
+        <w:trPr>
+          <w:cnfStyle w:firstRow="1"/>
+        </w:trPr>
+        <w:tc>
+          <w:tcPr>
+            <w:tcBorders>
+              <w:bottom w:val="single"/>
+            </w:tcBorders>
+            <w:vAlign w:val="bottom"/>
+          </w:tcPr>
+          <w:p/>
+        </w:tc>
+        <w:tc>
+          <w:tcPr>
+            <w:tcBorders>
+              <w:bottom w:val="single"/>
+            </w:tcBorders>
+            <w:vAlign w:val="bottom"/>
+          </w:tcPr>
+          <w:p>
+            <w:pPr>
+              <w:pStyle w:val="Compact"/>
+              <w:jc w:val="right"/>
+            </w:pPr>
+            <w:r>
+              <w:t xml:space="preserve">non-lncRNA</w:t>
+            </w:r>
+          </w:p>
+        </w:tc>
+        <w:tc>
+          <w:tcPr>
+            <w:tcBorders>
+              <w:bottom w:val="single"/>
+            </w:tcBorders>
+            <w:vAlign w:val="bottom"/>
+          </w:tcPr>
+          <w:p>
+            <w:pPr>
+              <w:pStyle w:val="Compact"/>
+              <w:jc w:val="right"/>
+            </w:pPr>
+            <w:r>
+              <w:t xml:space="preserve">%non-lncRNA</w:t>
+            </w:r>
+          </w:p>
+        </w:tc>
+        <w:tc>
+          <w:tcPr>
+            <w:tcBorders>
+              <w:bottom w:val="single"/>
+            </w:tcBorders>
+            <w:vAlign w:val="bottom"/>
+          </w:tcPr>
+          <w:p>
+            <w:pPr>
+              <w:pStyle w:val="Compact"/>
+              <w:jc w:val="right"/>
+            </w:pPr>
+            <w:r>
+              <w:t xml:space="preserve">lncRNA</w:t>
+            </w:r>
+          </w:p>
+        </w:tc>
+        <w:tc>
+          <w:tcPr>
+            <w:tcBorders>
+              <w:bottom w:val="single"/>
+            </w:tcBorders>
+            <w:vAlign w:val="bottom"/>
+          </w:tcPr>
+          <w:p>
+            <w:pPr>
+              <w:pStyle w:val="Compact"/>
+              <w:jc w:val="right"/>
+            </w:pPr>
+            <w:r>
+              <w:t xml:space="preserve">%lncRNA</w:t>
+            </w:r>
+          </w:p>
+        </w:tc>
+      </w:tr>
+      <w:tr>
+        <w:tc>
+          <w:p>
+            <w:pPr>
+              <w:pStyle w:val="Compact"/>
+              <w:jc w:val="left"/>
+            </w:pPr>
+            <w:r>
+              <w:t xml:space="preserve">Observed</w:t>
+            </w:r>
+          </w:p>
+        </w:tc>
+        <w:tc>
+          <w:p>
+            <w:pPr>
+              <w:pStyle w:val="Compact"/>
+              <w:jc w:val="right"/>
+            </w:pPr>
+            <w:r>
+              <w:t xml:space="preserve">574</w:t>
+            </w:r>
+          </w:p>
+        </w:tc>
+        <w:tc>
+          <w:p>
+            <w:pPr>
+              <w:pStyle w:val="Compact"/>
+              <w:jc w:val="right"/>
+            </w:pPr>
+            <w:r>
+              <w:t xml:space="preserve">0.2015</w:t>
+            </w:r>
+          </w:p>
+        </w:tc>
+        <w:tc>
+          <w:p>
+            <w:pPr>
+              <w:pStyle w:val="Compact"/>
+              <w:jc w:val="right"/>
+            </w:pPr>
+            <w:r>
+              <w:t xml:space="preserve">2274</w:t>
+            </w:r>
+          </w:p>
+        </w:tc>
+        <w:tc>
+          <w:p>
+            <w:pPr>
+              <w:pStyle w:val="Compact"/>
+              <w:jc w:val="right"/>
+            </w:pPr>
+            <w:r>
+              <w:t xml:space="preserve">0.7985</w:t>
+            </w:r>
+          </w:p>
+        </w:tc>
+      </w:tr>
+      <w:tr>
+        <w:tc>
+          <w:p>
+            <w:pPr>
+              <w:pStyle w:val="Compact"/>
+              <w:jc w:val="left"/>
+            </w:pPr>
+            <w:r>
+              <w:t xml:space="preserve">Genome</w:t>
+            </w:r>
+          </w:p>
+        </w:tc>
+        <w:tc>
+          <w:p>
+            <w:pPr>
+              <w:pStyle w:val="Compact"/>
+              <w:jc w:val="right"/>
+            </w:pPr>
+            <w:r>
+              <w:t xml:space="preserve">17951</w:t>
+            </w:r>
+          </w:p>
+        </w:tc>
+        <w:tc>
+          <w:p>
+            <w:pPr>
+              <w:pStyle w:val="Compact"/>
+              <w:jc w:val="right"/>
+            </w:pPr>
+            <w:r>
+              <w:t xml:space="preserve">0.2674</w:t>
+            </w:r>
+          </w:p>
+        </w:tc>
+        <w:tc>
+          <w:p>
+            <w:pPr>
+              <w:pStyle w:val="Compact"/>
+              <w:jc w:val="right"/>
+            </w:pPr>
+            <w:r>
+              <w:t xml:space="preserve">49179</w:t>
+            </w:r>
+          </w:p>
+        </w:tc>
+        <w:tc>
+          <w:p>
+            <w:pPr>
+              <w:pStyle w:val="Compact"/>
+              <w:jc w:val="right"/>
+            </w:pPr>
+            <w:r>
+              <w:t xml:space="preserve">0.7326</w:t>
             </w:r>
           </w:p>
         </w:tc>

</xml_diff>